<commit_message>
SQL Tutorial Complete, questions to be added
</commit_message>
<xml_diff>
--- a/SQL_Tables.docx
+++ b/SQL_Tables.docx
@@ -2,6 +2,22 @@
 <file path=word/document.xml><?xml version="1.0" encoding="utf-8"?>
 <w:document xmlns:wpc="http://schemas.microsoft.com/office/word/2010/wordprocessingCanvas" xmlns:mc="http://schemas.openxmlformats.org/markup-compatibility/2006" xmlns:o="urn:schemas-microsoft-com:office:office" xmlns:r="http://schemas.openxmlformats.org/officeDocument/2006/relationships" xmlns:m="http://schemas.openxmlformats.org/officeDocument/2006/math" xmlns:v="urn:schemas-microsoft-com:vml" xmlns:wp14="http://schemas.microsoft.com/office/word/2010/wordprocessingDrawing" xmlns:wp="http://schemas.openxmlformats.org/drawingml/2006/wordprocessingDrawing" xmlns:w10="urn:schemas-microsoft-com:office:word" xmlns:w="http://schemas.openxmlformats.org/wordprocessingml/2006/main" xmlns:w14="http://schemas.microsoft.com/office/word/2010/wordml" xmlns:w15="http://schemas.microsoft.com/office/word/2012/wordml" xmlns:wpg="http://schemas.microsoft.com/office/word/2010/wordprocessingGroup" xmlns:wpi="http://schemas.microsoft.com/office/word/2010/wordprocessingInk" xmlns:wne="http://schemas.microsoft.com/office/word/2006/wordml" xmlns:wps="http://schemas.microsoft.com/office/word/2010/wordprocessingShape" mc:Ignorable="w14 w15 wp14">
   <w:body>
+    <w:p>
+      <w:pPr>
+        <w:pStyle w:val="Title"/>
+      </w:pPr>
+      <w:r>
+        <w:t>SQL Tables</w:t>
+      </w:r>
+    </w:p>
+    <w:p>
+      <w:pPr>
+        <w:pStyle w:val="Heading1"/>
+      </w:pPr>
+      <w:r>
+        <w:t>Training Tables</w:t>
+      </w:r>
+    </w:p>
     <w:tbl>
       <w:tblPr>
         <w:tblStyle w:val="TableGrid"/>
@@ -17,46 +33,1974 @@
         <w:tc>
           <w:tcPr>
             <w:tcW w:w="3005" w:type="dxa"/>
-          </w:tcPr>
-          <w:p>
-            <w:r>
-              <w:t>id</w:t>
+            <w:shd w:val="clear" w:color="auto" w:fill="D9D9D9" w:themeFill="background1" w:themeFillShade="D9"/>
+          </w:tcPr>
+          <w:p>
+            <w:pPr>
+              <w:rPr>
+                <w:b/>
+              </w:rPr>
+            </w:pPr>
+            <w:r>
+              <w:rPr>
+                <w:b/>
+              </w:rPr>
+              <w:t>I</w:t>
+            </w:r>
+            <w:r>
+              <w:rPr>
+                <w:b/>
+              </w:rPr>
+              <w:t>d</w:t>
+            </w:r>
+          </w:p>
+        </w:tc>
+        <w:tc>
+          <w:tcPr>
+            <w:tcW w:w="3005" w:type="dxa"/>
+            <w:shd w:val="clear" w:color="auto" w:fill="D9D9D9" w:themeFill="background1" w:themeFillShade="D9"/>
+          </w:tcPr>
+          <w:p>
+            <w:pPr>
+              <w:rPr>
+                <w:b/>
+              </w:rPr>
+            </w:pPr>
+            <w:r>
+              <w:rPr>
+                <w:b/>
+              </w:rPr>
+              <w:t>c</w:t>
+            </w:r>
+            <w:r>
+              <w:rPr>
+                <w:b/>
+              </w:rPr>
+              <w:t>olours</w:t>
+            </w:r>
+          </w:p>
+        </w:tc>
+        <w:tc>
+          <w:tcPr>
+            <w:tcW w:w="3006" w:type="dxa"/>
+            <w:shd w:val="clear" w:color="auto" w:fill="D9D9D9" w:themeFill="background1" w:themeFillShade="D9"/>
+          </w:tcPr>
+          <w:p>
+            <w:pPr>
+              <w:rPr>
+                <w:b/>
+              </w:rPr>
+            </w:pPr>
+            <w:r>
+              <w:rPr>
+                <w:b/>
+              </w:rPr>
+              <w:t>n</w:t>
+            </w:r>
+            <w:r>
+              <w:rPr>
+                <w:b/>
+              </w:rPr>
+              <w:t>umber</w:t>
+            </w:r>
+          </w:p>
+        </w:tc>
+      </w:tr>
+      <w:tr>
+        <w:tc>
+          <w:tcPr>
+            <w:tcW w:w="3005" w:type="dxa"/>
+          </w:tcPr>
+          <w:p>
+            <w:r>
+              <w:t>1</w:t>
+            </w:r>
+          </w:p>
+        </w:tc>
+        <w:tc>
+          <w:tcPr>
+            <w:tcW w:w="3005" w:type="dxa"/>
+          </w:tcPr>
+          <w:p>
+            <w:r>
+              <w:t>Red</w:t>
+            </w:r>
+          </w:p>
+        </w:tc>
+        <w:tc>
+          <w:tcPr>
+            <w:tcW w:w="3006" w:type="dxa"/>
+          </w:tcPr>
+          <w:p>
+            <w:r>
+              <w:t>1</w:t>
+            </w:r>
+          </w:p>
+        </w:tc>
+      </w:tr>
+      <w:tr>
+        <w:tc>
+          <w:tcPr>
+            <w:tcW w:w="3005" w:type="dxa"/>
+          </w:tcPr>
+          <w:p>
+            <w:r>
+              <w:t>2</w:t>
+            </w:r>
+          </w:p>
+        </w:tc>
+        <w:tc>
+          <w:tcPr>
+            <w:tcW w:w="3005" w:type="dxa"/>
+          </w:tcPr>
+          <w:p>
+            <w:r>
+              <w:t>Blue</w:t>
+            </w:r>
+          </w:p>
+        </w:tc>
+        <w:tc>
+          <w:tcPr>
+            <w:tcW w:w="3006" w:type="dxa"/>
+          </w:tcPr>
+          <w:p>
+            <w:r>
+              <w:t>6</w:t>
+            </w:r>
+          </w:p>
+        </w:tc>
+      </w:tr>
+      <w:tr>
+        <w:tc>
+          <w:tcPr>
+            <w:tcW w:w="3005" w:type="dxa"/>
+          </w:tcPr>
+          <w:p>
+            <w:r>
+              <w:t>3</w:t>
+            </w:r>
+          </w:p>
+        </w:tc>
+        <w:tc>
+          <w:tcPr>
+            <w:tcW w:w="3005" w:type="dxa"/>
+          </w:tcPr>
+          <w:p>
+            <w:r>
+              <w:t>Pink</w:t>
+            </w:r>
+          </w:p>
+        </w:tc>
+        <w:tc>
+          <w:tcPr>
+            <w:tcW w:w="3006" w:type="dxa"/>
+          </w:tcPr>
+          <w:p>
+            <w:r>
+              <w:t>459</w:t>
+            </w:r>
+          </w:p>
+        </w:tc>
+      </w:tr>
+      <w:tr>
+        <w:tc>
+          <w:tcPr>
+            <w:tcW w:w="3005" w:type="dxa"/>
+          </w:tcPr>
+          <w:p>
+            <w:r>
+              <w:t>4</w:t>
+            </w:r>
+          </w:p>
+        </w:tc>
+        <w:tc>
+          <w:tcPr>
+            <w:tcW w:w="3005" w:type="dxa"/>
+          </w:tcPr>
+          <w:p>
+            <w:r>
+              <w:t>Purple</w:t>
+            </w:r>
+          </w:p>
+        </w:tc>
+        <w:tc>
+          <w:tcPr>
+            <w:tcW w:w="3006" w:type="dxa"/>
+          </w:tcPr>
+          <w:p>
+            <w:r>
+              <w:t>42</w:t>
+            </w:r>
+          </w:p>
+        </w:tc>
+      </w:tr>
+      <w:tr>
+        <w:tc>
+          <w:tcPr>
+            <w:tcW w:w="3005" w:type="dxa"/>
+          </w:tcPr>
+          <w:p>
+            <w:r>
+              <w:t>5</w:t>
+            </w:r>
+          </w:p>
+        </w:tc>
+        <w:tc>
+          <w:tcPr>
+            <w:tcW w:w="3005" w:type="dxa"/>
+          </w:tcPr>
+          <w:p>
+            <w:r>
+              <w:t>Green</w:t>
+            </w:r>
+          </w:p>
+        </w:tc>
+        <w:tc>
+          <w:tcPr>
+            <w:tcW w:w="3006" w:type="dxa"/>
+          </w:tcPr>
+          <w:p>
+            <w:r>
+              <w:t>3</w:t>
+            </w:r>
+          </w:p>
+        </w:tc>
+      </w:tr>
+      <w:tr>
+        <w:tc>
+          <w:tcPr>
+            <w:tcW w:w="9016" w:type="dxa"/>
+            <w:gridSpan w:val="3"/>
+          </w:tcPr>
+          <w:p>
+            <w:r>
+              <w:t xml:space="preserve">Table 1. </w:t>
+            </w:r>
+            <w:proofErr w:type="spellStart"/>
+            <w:r>
+              <w:t>Training</w:t>
+            </w:r>
+            <w:r>
+              <w:t>Table</w:t>
+            </w:r>
+            <w:proofErr w:type="spellEnd"/>
+          </w:p>
+        </w:tc>
+      </w:tr>
+    </w:tbl>
+    <w:p/>
+    <w:p/>
+    <w:tbl>
+      <w:tblPr>
+        <w:tblStyle w:val="TableGrid"/>
+        <w:tblW w:w="0" w:type="auto"/>
+        <w:tblLook w:val="04A0" w:firstRow="1" w:lastRow="0" w:firstColumn="1" w:lastColumn="0" w:noHBand="0" w:noVBand="1"/>
+      </w:tblPr>
+      <w:tblGrid>
+        <w:gridCol w:w="3005"/>
+        <w:gridCol w:w="3005"/>
+        <w:gridCol w:w="3006"/>
+      </w:tblGrid>
+      <w:tr>
+        <w:tc>
+          <w:tcPr>
+            <w:tcW w:w="3005" w:type="dxa"/>
+            <w:shd w:val="clear" w:color="auto" w:fill="D9D9D9" w:themeFill="background1" w:themeFillShade="D9"/>
+          </w:tcPr>
+          <w:p>
+            <w:pPr>
+              <w:rPr>
+                <w:b/>
+              </w:rPr>
+            </w:pPr>
+            <w:r>
+              <w:rPr>
+                <w:b/>
+              </w:rPr>
+              <w:t>Id</w:t>
+            </w:r>
+          </w:p>
+        </w:tc>
+        <w:tc>
+          <w:tcPr>
+            <w:tcW w:w="3005" w:type="dxa"/>
+            <w:shd w:val="clear" w:color="auto" w:fill="D9D9D9" w:themeFill="background1" w:themeFillShade="D9"/>
+          </w:tcPr>
+          <w:p>
+            <w:pPr>
+              <w:rPr>
+                <w:b/>
+              </w:rPr>
+            </w:pPr>
+            <w:r>
+              <w:rPr>
+                <w:b/>
+              </w:rPr>
+              <w:t>name</w:t>
+            </w:r>
+          </w:p>
+        </w:tc>
+        <w:tc>
+          <w:tcPr>
+            <w:tcW w:w="3006" w:type="dxa"/>
+            <w:shd w:val="clear" w:color="auto" w:fill="D9D9D9" w:themeFill="background1" w:themeFillShade="D9"/>
+          </w:tcPr>
+          <w:p>
+            <w:pPr>
+              <w:rPr>
+                <w:b/>
+              </w:rPr>
+            </w:pPr>
+            <w:r>
+              <w:rPr>
+                <w:b/>
+              </w:rPr>
+              <w:t>a</w:t>
+            </w:r>
+            <w:r>
+              <w:rPr>
+                <w:b/>
+              </w:rPr>
+              <w:t>ge</w:t>
+            </w:r>
+          </w:p>
+        </w:tc>
+      </w:tr>
+      <w:tr>
+        <w:tc>
+          <w:tcPr>
+            <w:tcW w:w="3005" w:type="dxa"/>
+          </w:tcPr>
+          <w:p>
+            <w:r>
+              <w:t>1</w:t>
+            </w:r>
+          </w:p>
+        </w:tc>
+        <w:tc>
+          <w:tcPr>
+            <w:tcW w:w="3005" w:type="dxa"/>
+          </w:tcPr>
+          <w:p>
+            <w:r>
+              <w:t>James</w:t>
+            </w:r>
+          </w:p>
+        </w:tc>
+        <w:tc>
+          <w:tcPr>
+            <w:tcW w:w="3006" w:type="dxa"/>
+          </w:tcPr>
+          <w:p>
+            <w:r>
+              <w:t>37</w:t>
+            </w:r>
+          </w:p>
+        </w:tc>
+      </w:tr>
+      <w:tr>
+        <w:tc>
+          <w:tcPr>
+            <w:tcW w:w="3005" w:type="dxa"/>
+          </w:tcPr>
+          <w:p>
+            <w:r>
+              <w:t>2</w:t>
+            </w:r>
+          </w:p>
+        </w:tc>
+        <w:tc>
+          <w:tcPr>
+            <w:tcW w:w="3005" w:type="dxa"/>
+          </w:tcPr>
+          <w:p>
+            <w:r>
+              <w:t>Max</w:t>
+            </w:r>
+          </w:p>
+        </w:tc>
+        <w:tc>
+          <w:tcPr>
+            <w:tcW w:w="3006" w:type="dxa"/>
+          </w:tcPr>
+          <w:p>
+            <w:r>
+              <w:t>30</w:t>
+            </w:r>
+          </w:p>
+        </w:tc>
+      </w:tr>
+      <w:tr>
+        <w:tc>
+          <w:tcPr>
+            <w:tcW w:w="3005" w:type="dxa"/>
+          </w:tcPr>
+          <w:p>
+            <w:r>
+              <w:t>3</w:t>
+            </w:r>
+          </w:p>
+        </w:tc>
+        <w:tc>
+          <w:tcPr>
+            <w:tcW w:w="3005" w:type="dxa"/>
+          </w:tcPr>
+          <w:p>
+            <w:r>
+              <w:t>Max</w:t>
+            </w:r>
+          </w:p>
+        </w:tc>
+        <w:tc>
+          <w:tcPr>
+            <w:tcW w:w="3006" w:type="dxa"/>
+          </w:tcPr>
+          <w:p>
+            <w:r>
+              <w:t>45</w:t>
+            </w:r>
+          </w:p>
+        </w:tc>
+      </w:tr>
+      <w:tr>
+        <w:tc>
+          <w:tcPr>
+            <w:tcW w:w="3005" w:type="dxa"/>
+          </w:tcPr>
+          <w:p>
+            <w:r>
+              <w:t>4</w:t>
+            </w:r>
+          </w:p>
+        </w:tc>
+        <w:tc>
+          <w:tcPr>
+            <w:tcW w:w="3005" w:type="dxa"/>
+          </w:tcPr>
+          <w:p>
+            <w:r>
+              <w:t>Sally</w:t>
+            </w:r>
+          </w:p>
+        </w:tc>
+        <w:tc>
+          <w:tcPr>
+            <w:tcW w:w="3006" w:type="dxa"/>
+          </w:tcPr>
+          <w:p>
+            <w:r>
+              <w:t>19</w:t>
+            </w:r>
+          </w:p>
+        </w:tc>
+      </w:tr>
+      <w:tr>
+        <w:tc>
+          <w:tcPr>
+            <w:tcW w:w="3005" w:type="dxa"/>
+          </w:tcPr>
+          <w:p>
+            <w:r>
+              <w:t>5</w:t>
+            </w:r>
+          </w:p>
+        </w:tc>
+        <w:tc>
+          <w:tcPr>
+            <w:tcW w:w="3005" w:type="dxa"/>
+          </w:tcPr>
+          <w:p>
+            <w:r>
+              <w:t>Lewis</w:t>
+            </w:r>
+          </w:p>
+        </w:tc>
+        <w:tc>
+          <w:tcPr>
+            <w:tcW w:w="3006" w:type="dxa"/>
+          </w:tcPr>
+          <w:p>
+            <w:r>
+              <w:t>23</w:t>
+            </w:r>
+          </w:p>
+        </w:tc>
+      </w:tr>
+      <w:tr>
+        <w:tc>
+          <w:tcPr>
+            <w:tcW w:w="3005" w:type="dxa"/>
+          </w:tcPr>
+          <w:p>
+            <w:r>
+              <w:t>6</w:t>
+            </w:r>
+          </w:p>
+        </w:tc>
+        <w:tc>
+          <w:tcPr>
+            <w:tcW w:w="3005" w:type="dxa"/>
+          </w:tcPr>
+          <w:p>
+            <w:r>
+              <w:t>Richard</w:t>
+            </w:r>
+          </w:p>
+        </w:tc>
+        <w:tc>
+          <w:tcPr>
+            <w:tcW w:w="3006" w:type="dxa"/>
+          </w:tcPr>
+          <w:p>
+            <w:r>
+              <w:t>5</w:t>
+            </w:r>
+          </w:p>
+        </w:tc>
+      </w:tr>
+      <w:tr>
+        <w:tc>
+          <w:tcPr>
+            <w:tcW w:w="3005" w:type="dxa"/>
+          </w:tcPr>
+          <w:p>
+            <w:r>
+              <w:t>7</w:t>
+            </w:r>
+          </w:p>
+        </w:tc>
+        <w:tc>
+          <w:tcPr>
+            <w:tcW w:w="3005" w:type="dxa"/>
+          </w:tcPr>
+          <w:p>
+            <w:r>
+              <w:t>Josh</w:t>
+            </w:r>
+          </w:p>
+        </w:tc>
+        <w:tc>
+          <w:tcPr>
+            <w:tcW w:w="3006" w:type="dxa"/>
+          </w:tcPr>
+          <w:p>
+            <w:r>
+              <w:t>47</w:t>
+            </w:r>
+          </w:p>
+        </w:tc>
+      </w:tr>
+      <w:tr>
+        <w:tc>
+          <w:tcPr>
+            <w:tcW w:w="9016" w:type="dxa"/>
+            <w:gridSpan w:val="3"/>
+          </w:tcPr>
+          <w:p>
+            <w:r>
+              <w:t xml:space="preserve">Table </w:t>
+            </w:r>
+            <w:r>
+              <w:t>2</w:t>
+            </w:r>
+            <w:r>
+              <w:t xml:space="preserve">. </w:t>
+            </w:r>
+            <w:proofErr w:type="spellStart"/>
+            <w:r>
+              <w:t>TrainingTable</w:t>
+            </w:r>
+            <w:r>
+              <w:t>One</w:t>
+            </w:r>
+            <w:proofErr w:type="spellEnd"/>
+          </w:p>
+        </w:tc>
+      </w:tr>
+    </w:tbl>
+    <w:p/>
+    <w:p/>
+    <w:tbl>
+      <w:tblPr>
+        <w:tblStyle w:val="TableGrid"/>
+        <w:tblW w:w="0" w:type="auto"/>
+        <w:tblLook w:val="04A0" w:firstRow="1" w:lastRow="0" w:firstColumn="1" w:lastColumn="0" w:noHBand="0" w:noVBand="1"/>
+      </w:tblPr>
+      <w:tblGrid>
+        <w:gridCol w:w="1618"/>
+        <w:gridCol w:w="2056"/>
+        <w:gridCol w:w="1924"/>
+        <w:gridCol w:w="1485"/>
+        <w:gridCol w:w="1933"/>
+      </w:tblGrid>
+      <w:tr>
+        <w:tc>
+          <w:tcPr>
+            <w:tcW w:w="1618" w:type="dxa"/>
+            <w:shd w:val="clear" w:color="auto" w:fill="D9D9D9" w:themeFill="background1" w:themeFillShade="D9"/>
+          </w:tcPr>
+          <w:p>
+            <w:r>
+              <w:t>Id</w:t>
+            </w:r>
+          </w:p>
+        </w:tc>
+        <w:tc>
+          <w:tcPr>
+            <w:tcW w:w="2056" w:type="dxa"/>
+            <w:shd w:val="clear" w:color="auto" w:fill="D9D9D9" w:themeFill="background1" w:themeFillShade="D9"/>
+          </w:tcPr>
+          <w:p>
+            <w:proofErr w:type="spellStart"/>
+            <w:r>
+              <w:t>movie_title</w:t>
+            </w:r>
+            <w:proofErr w:type="spellEnd"/>
+          </w:p>
+        </w:tc>
+        <w:tc>
+          <w:tcPr>
+            <w:tcW w:w="1924" w:type="dxa"/>
+            <w:shd w:val="clear" w:color="auto" w:fill="D9D9D9" w:themeFill="background1" w:themeFillShade="D9"/>
+          </w:tcPr>
+          <w:p>
+            <w:r>
+              <w:t>director</w:t>
+            </w:r>
+          </w:p>
+        </w:tc>
+        <w:tc>
+          <w:tcPr>
+            <w:tcW w:w="1485" w:type="dxa"/>
+            <w:shd w:val="clear" w:color="auto" w:fill="D9D9D9" w:themeFill="background1" w:themeFillShade="D9"/>
+          </w:tcPr>
+          <w:p>
+            <w:proofErr w:type="spellStart"/>
+            <w:r>
+              <w:t>year_released</w:t>
+            </w:r>
+            <w:proofErr w:type="spellEnd"/>
+          </w:p>
+        </w:tc>
+        <w:tc>
+          <w:tcPr>
+            <w:tcW w:w="1933" w:type="dxa"/>
+            <w:shd w:val="clear" w:color="auto" w:fill="D9D9D9" w:themeFill="background1" w:themeFillShade="D9"/>
+          </w:tcPr>
+          <w:p>
+            <w:proofErr w:type="spellStart"/>
+            <w:r>
+              <w:t>a</w:t>
+            </w:r>
+            <w:r>
+              <w:t>udience</w:t>
+            </w:r>
+            <w:r>
+              <w:t>_</w:t>
+            </w:r>
+            <w:r>
+              <w:t>rating</w:t>
+            </w:r>
+            <w:proofErr w:type="spellEnd"/>
+          </w:p>
+        </w:tc>
+      </w:tr>
+      <w:tr>
+        <w:tc>
+          <w:tcPr>
+            <w:tcW w:w="1618" w:type="dxa"/>
+          </w:tcPr>
+          <w:p>
+            <w:r>
+              <w:t>1</w:t>
+            </w:r>
+          </w:p>
+        </w:tc>
+        <w:tc>
+          <w:tcPr>
+            <w:tcW w:w="2056" w:type="dxa"/>
+          </w:tcPr>
+          <w:p>
+            <w:r>
+              <w:t>Frozen</w:t>
+            </w:r>
+          </w:p>
+        </w:tc>
+        <w:tc>
+          <w:tcPr>
+            <w:tcW w:w="1924" w:type="dxa"/>
+          </w:tcPr>
+          <w:p>
+            <w:r>
+              <w:t>Jennifer Lee</w:t>
+            </w:r>
+          </w:p>
+        </w:tc>
+        <w:tc>
+          <w:tcPr>
+            <w:tcW w:w="1485" w:type="dxa"/>
+          </w:tcPr>
+          <w:p>
+            <w:r>
+              <w:t>2013</w:t>
+            </w:r>
+          </w:p>
+        </w:tc>
+        <w:tc>
+          <w:tcPr>
+            <w:tcW w:w="1933" w:type="dxa"/>
+          </w:tcPr>
+          <w:p>
+            <w:r>
+              <w:t>4.3</w:t>
+            </w:r>
+          </w:p>
+        </w:tc>
+      </w:tr>
+      <w:tr>
+        <w:tc>
+          <w:tcPr>
+            <w:tcW w:w="1618" w:type="dxa"/>
+          </w:tcPr>
+          <w:p>
+            <w:r>
+              <w:t>2</w:t>
+            </w:r>
+          </w:p>
+        </w:tc>
+        <w:tc>
+          <w:tcPr>
+            <w:tcW w:w="2056" w:type="dxa"/>
+          </w:tcPr>
+          <w:p>
+            <w:r>
+              <w:t>Frozen</w:t>
+            </w:r>
+          </w:p>
+        </w:tc>
+        <w:tc>
+          <w:tcPr>
+            <w:tcW w:w="1924" w:type="dxa"/>
+          </w:tcPr>
+          <w:p>
+            <w:r>
+              <w:t>Chris Buck</w:t>
+            </w:r>
+          </w:p>
+        </w:tc>
+        <w:tc>
+          <w:tcPr>
+            <w:tcW w:w="1485" w:type="dxa"/>
+          </w:tcPr>
+          <w:p>
+            <w:r>
+              <w:t>2013</w:t>
+            </w:r>
+          </w:p>
+        </w:tc>
+        <w:tc>
+          <w:tcPr>
+            <w:tcW w:w="1933" w:type="dxa"/>
+          </w:tcPr>
+          <w:p>
+            <w:r>
+              <w:t>4.3</w:t>
+            </w:r>
+          </w:p>
+        </w:tc>
+      </w:tr>
+      <w:tr>
+        <w:tc>
+          <w:tcPr>
+            <w:tcW w:w="1618" w:type="dxa"/>
+          </w:tcPr>
+          <w:p>
+            <w:r>
+              <w:t>3</w:t>
+            </w:r>
+          </w:p>
+        </w:tc>
+        <w:tc>
+          <w:tcPr>
+            <w:tcW w:w="2056" w:type="dxa"/>
+          </w:tcPr>
+          <w:p>
+            <w:r>
+              <w:t>Despicable Me</w:t>
+            </w:r>
+          </w:p>
+        </w:tc>
+        <w:tc>
+          <w:tcPr>
+            <w:tcW w:w="1924" w:type="dxa"/>
+          </w:tcPr>
+          <w:p>
+            <w:r>
+              <w:t>Pierre Coffin</w:t>
+            </w:r>
+          </w:p>
+        </w:tc>
+        <w:tc>
+          <w:tcPr>
+            <w:tcW w:w="1485" w:type="dxa"/>
+          </w:tcPr>
+          <w:p>
+            <w:r>
+              <w:t>2010</w:t>
+            </w:r>
+          </w:p>
+        </w:tc>
+        <w:tc>
+          <w:tcPr>
+            <w:tcW w:w="1933" w:type="dxa"/>
+          </w:tcPr>
+          <w:p>
+            <w:r>
+              <w:t>4.6</w:t>
+            </w:r>
+          </w:p>
+        </w:tc>
+      </w:tr>
+      <w:tr>
+        <w:tc>
+          <w:tcPr>
+            <w:tcW w:w="1618" w:type="dxa"/>
+          </w:tcPr>
+          <w:p>
+            <w:r>
+              <w:t>4</w:t>
+            </w:r>
+          </w:p>
+        </w:tc>
+        <w:tc>
+          <w:tcPr>
+            <w:tcW w:w="2056" w:type="dxa"/>
+          </w:tcPr>
+          <w:p>
+            <w:r>
+              <w:t>Despicable Me</w:t>
+            </w:r>
+          </w:p>
+        </w:tc>
+        <w:tc>
+          <w:tcPr>
+            <w:tcW w:w="1924" w:type="dxa"/>
+          </w:tcPr>
+          <w:p>
+            <w:r>
+              <w:t>Chris Renaud</w:t>
+            </w:r>
+          </w:p>
+        </w:tc>
+        <w:tc>
+          <w:tcPr>
+            <w:tcW w:w="1485" w:type="dxa"/>
+          </w:tcPr>
+          <w:p>
+            <w:r>
+              <w:t>2010</w:t>
+            </w:r>
+          </w:p>
+        </w:tc>
+        <w:tc>
+          <w:tcPr>
+            <w:tcW w:w="1933" w:type="dxa"/>
+          </w:tcPr>
+          <w:p>
+            <w:r>
+              <w:t>4.6</w:t>
+            </w:r>
+          </w:p>
+        </w:tc>
+      </w:tr>
+      <w:tr>
+        <w:tc>
+          <w:tcPr>
+            <w:tcW w:w="1618" w:type="dxa"/>
+          </w:tcPr>
+          <w:p>
+            <w:r>
+              <w:t>5</w:t>
+            </w:r>
+          </w:p>
+        </w:tc>
+        <w:tc>
+          <w:tcPr>
+            <w:tcW w:w="2056" w:type="dxa"/>
+          </w:tcPr>
+          <w:p>
+            <w:r>
+              <w:t>Titanic</w:t>
+            </w:r>
+          </w:p>
+        </w:tc>
+        <w:tc>
+          <w:tcPr>
+            <w:tcW w:w="1924" w:type="dxa"/>
+          </w:tcPr>
+          <w:p>
+            <w:r>
+              <w:t>James Cameron</w:t>
+            </w:r>
+          </w:p>
+        </w:tc>
+        <w:tc>
+          <w:tcPr>
+            <w:tcW w:w="1485" w:type="dxa"/>
+          </w:tcPr>
+          <w:p>
+            <w:r>
+              <w:t>1998</w:t>
+            </w:r>
+          </w:p>
+        </w:tc>
+        <w:tc>
+          <w:tcPr>
+            <w:tcW w:w="1933" w:type="dxa"/>
+          </w:tcPr>
+          <w:p>
+            <w:r>
+              <w:t>4.6</w:t>
+            </w:r>
+          </w:p>
+        </w:tc>
+      </w:tr>
+      <w:tr>
+        <w:tc>
+          <w:tcPr>
+            <w:tcW w:w="1618" w:type="dxa"/>
+          </w:tcPr>
+          <w:p>
+            <w:r>
+              <w:t>6</w:t>
+            </w:r>
+          </w:p>
+        </w:tc>
+        <w:tc>
+          <w:tcPr>
+            <w:tcW w:w="2056" w:type="dxa"/>
+          </w:tcPr>
+          <w:p>
+            <w:r>
+              <w:t>Lord of the Rings</w:t>
+            </w:r>
+          </w:p>
+        </w:tc>
+        <w:tc>
+          <w:tcPr>
+            <w:tcW w:w="1924" w:type="dxa"/>
+          </w:tcPr>
+          <w:p>
+            <w:r>
+              <w:t>Peter Jackson</w:t>
+            </w:r>
+          </w:p>
+        </w:tc>
+        <w:tc>
+          <w:tcPr>
+            <w:tcW w:w="1485" w:type="dxa"/>
+          </w:tcPr>
+          <w:p>
+            <w:r>
+              <w:t>2001</w:t>
+            </w:r>
+          </w:p>
+        </w:tc>
+        <w:tc>
+          <w:tcPr>
+            <w:tcW w:w="1933" w:type="dxa"/>
+          </w:tcPr>
+          <w:p>
+            <w:r>
+              <w:t>4.8</w:t>
+            </w:r>
+          </w:p>
+        </w:tc>
+      </w:tr>
+      <w:tr>
+        <w:tc>
+          <w:tcPr>
+            <w:tcW w:w="1618" w:type="dxa"/>
+          </w:tcPr>
+          <w:p>
+            <w:r>
+              <w:t>7</w:t>
+            </w:r>
+          </w:p>
+        </w:tc>
+        <w:tc>
+          <w:tcPr>
+            <w:tcW w:w="2056" w:type="dxa"/>
+          </w:tcPr>
+          <w:p>
+            <w:r>
+              <w:t>The Incredibles</w:t>
+            </w:r>
+          </w:p>
+        </w:tc>
+        <w:tc>
+          <w:tcPr>
+            <w:tcW w:w="1924" w:type="dxa"/>
+          </w:tcPr>
+          <w:p>
+            <w:r>
+              <w:t>Brad Bird</w:t>
+            </w:r>
+          </w:p>
+        </w:tc>
+        <w:tc>
+          <w:tcPr>
+            <w:tcW w:w="1485" w:type="dxa"/>
+          </w:tcPr>
+          <w:p>
+            <w:r>
+              <w:t>2004</w:t>
+            </w:r>
+          </w:p>
+        </w:tc>
+        <w:tc>
+          <w:tcPr>
+            <w:tcW w:w="1933" w:type="dxa"/>
+          </w:tcPr>
+          <w:p>
+            <w:r>
+              <w:t>4.6</w:t>
+            </w:r>
+          </w:p>
+        </w:tc>
+      </w:tr>
+      <w:tr>
+        <w:tc>
+          <w:tcPr>
+            <w:tcW w:w="1618" w:type="dxa"/>
+          </w:tcPr>
+          <w:p>
+            <w:r>
+              <w:t>8</w:t>
+            </w:r>
+          </w:p>
+        </w:tc>
+        <w:tc>
+          <w:tcPr>
+            <w:tcW w:w="2056" w:type="dxa"/>
+          </w:tcPr>
+          <w:p>
+            <w:r>
+              <w:t>The Avengers</w:t>
+            </w:r>
+          </w:p>
+        </w:tc>
+        <w:tc>
+          <w:tcPr>
+            <w:tcW w:w="1924" w:type="dxa"/>
+          </w:tcPr>
+          <w:p>
+            <w:r>
+              <w:t xml:space="preserve">Joss </w:t>
+            </w:r>
+            <w:proofErr w:type="spellStart"/>
+            <w:r>
+              <w:t>Whedon</w:t>
+            </w:r>
+            <w:proofErr w:type="spellEnd"/>
+          </w:p>
+        </w:tc>
+        <w:tc>
+          <w:tcPr>
+            <w:tcW w:w="1485" w:type="dxa"/>
+          </w:tcPr>
+          <w:p>
+            <w:r>
+              <w:t>2012</w:t>
+            </w:r>
+          </w:p>
+        </w:tc>
+        <w:tc>
+          <w:tcPr>
+            <w:tcW w:w="1933" w:type="dxa"/>
+          </w:tcPr>
+          <w:p>
+            <w:r>
+              <w:t>4.6</w:t>
+            </w:r>
+          </w:p>
+        </w:tc>
+      </w:tr>
+      <w:tr>
+        <w:tc>
+          <w:tcPr>
+            <w:tcW w:w="1618" w:type="dxa"/>
+          </w:tcPr>
+          <w:p>
+            <w:r>
+              <w:t>9</w:t>
+            </w:r>
+          </w:p>
+        </w:tc>
+        <w:tc>
+          <w:tcPr>
+            <w:tcW w:w="2056" w:type="dxa"/>
+          </w:tcPr>
+          <w:p>
+            <w:r>
+              <w:t>The Avengers</w:t>
+            </w:r>
+          </w:p>
+        </w:tc>
+        <w:tc>
+          <w:tcPr>
+            <w:tcW w:w="1924" w:type="dxa"/>
+          </w:tcPr>
+          <w:p>
+            <w:r>
+              <w:t>Russo Brothers</w:t>
+            </w:r>
+          </w:p>
+        </w:tc>
+        <w:tc>
+          <w:tcPr>
+            <w:tcW w:w="1485" w:type="dxa"/>
+          </w:tcPr>
+          <w:p>
+            <w:r>
+              <w:t>2012</w:t>
+            </w:r>
+          </w:p>
+        </w:tc>
+        <w:tc>
+          <w:tcPr>
+            <w:tcW w:w="1933" w:type="dxa"/>
+          </w:tcPr>
+          <w:p>
+            <w:r>
+              <w:t>4.6</w:t>
+            </w:r>
+          </w:p>
+        </w:tc>
+      </w:tr>
+      <w:tr>
+        <w:tc>
+          <w:tcPr>
+            <w:tcW w:w="1618" w:type="dxa"/>
+          </w:tcPr>
+          <w:p>
+            <w:r>
+              <w:t>10</w:t>
+            </w:r>
+          </w:p>
+        </w:tc>
+        <w:tc>
+          <w:tcPr>
+            <w:tcW w:w="2056" w:type="dxa"/>
+          </w:tcPr>
+          <w:p>
+            <w:r>
+              <w:t>The Avengers</w:t>
+            </w:r>
+          </w:p>
+        </w:tc>
+        <w:tc>
+          <w:tcPr>
+            <w:tcW w:w="1924" w:type="dxa"/>
+          </w:tcPr>
+          <w:p>
+            <w:r>
+              <w:t>Joe Russo</w:t>
+            </w:r>
+          </w:p>
+        </w:tc>
+        <w:tc>
+          <w:tcPr>
+            <w:tcW w:w="1485" w:type="dxa"/>
+          </w:tcPr>
+          <w:p>
+            <w:r>
+              <w:t>2012</w:t>
+            </w:r>
+          </w:p>
+        </w:tc>
+        <w:tc>
+          <w:tcPr>
+            <w:tcW w:w="1933" w:type="dxa"/>
+          </w:tcPr>
+          <w:p>
+            <w:r>
+              <w:t>4.6</w:t>
+            </w:r>
+          </w:p>
+        </w:tc>
+      </w:tr>
+      <w:tr>
+        <w:tc>
+          <w:tcPr>
+            <w:tcW w:w="1618" w:type="dxa"/>
+          </w:tcPr>
+          <w:p>
+            <w:r>
+              <w:t>11</w:t>
+            </w:r>
+          </w:p>
+        </w:tc>
+        <w:tc>
+          <w:tcPr>
+            <w:tcW w:w="2056" w:type="dxa"/>
+          </w:tcPr>
+          <w:p>
+            <w:r>
+              <w:t>The Avengers</w:t>
+            </w:r>
+          </w:p>
+        </w:tc>
+        <w:tc>
+          <w:tcPr>
+            <w:tcW w:w="1924" w:type="dxa"/>
+          </w:tcPr>
+          <w:p>
+            <w:r>
+              <w:t>Anthony Russo</w:t>
+            </w:r>
+          </w:p>
+        </w:tc>
+        <w:tc>
+          <w:tcPr>
+            <w:tcW w:w="1485" w:type="dxa"/>
+          </w:tcPr>
+          <w:p>
+            <w:r>
+              <w:t>2012</w:t>
+            </w:r>
+          </w:p>
+        </w:tc>
+        <w:tc>
+          <w:tcPr>
+            <w:tcW w:w="1933" w:type="dxa"/>
+          </w:tcPr>
+          <w:p>
+            <w:r>
+              <w:t>4.6</w:t>
+            </w:r>
+          </w:p>
+        </w:tc>
+      </w:tr>
+      <w:tr>
+        <w:tc>
+          <w:tcPr>
+            <w:tcW w:w="1618" w:type="dxa"/>
+          </w:tcPr>
+          <w:p>
+            <w:r>
+              <w:t>12</w:t>
+            </w:r>
+          </w:p>
+        </w:tc>
+        <w:tc>
+          <w:tcPr>
+            <w:tcW w:w="2056" w:type="dxa"/>
+          </w:tcPr>
+          <w:p>
+            <w:r>
+              <w:t>Klaus</w:t>
+            </w:r>
+          </w:p>
+        </w:tc>
+        <w:tc>
+          <w:tcPr>
+            <w:tcW w:w="1924" w:type="dxa"/>
+          </w:tcPr>
+          <w:p>
+            <w:r>
+              <w:t xml:space="preserve">Sergio </w:t>
+            </w:r>
+            <w:proofErr w:type="spellStart"/>
+            <w:r>
+              <w:t>Pablos</w:t>
+            </w:r>
+            <w:proofErr w:type="spellEnd"/>
+          </w:p>
+        </w:tc>
+        <w:tc>
+          <w:tcPr>
+            <w:tcW w:w="1485" w:type="dxa"/>
+          </w:tcPr>
+          <w:p>
+            <w:r>
+              <w:t>2019</w:t>
+            </w:r>
+          </w:p>
+        </w:tc>
+        <w:tc>
+          <w:tcPr>
+            <w:tcW w:w="1933" w:type="dxa"/>
+          </w:tcPr>
+          <w:p>
+            <w:r>
+              <w:t>4.9</w:t>
+            </w:r>
+          </w:p>
+        </w:tc>
+      </w:tr>
+      <w:tr>
+        <w:tc>
+          <w:tcPr>
+            <w:tcW w:w="5598" w:type="dxa"/>
+            <w:gridSpan w:val="3"/>
+          </w:tcPr>
+          <w:p>
+            <w:r>
+              <w:t xml:space="preserve">Table 2. </w:t>
+            </w:r>
+            <w:proofErr w:type="spellStart"/>
+            <w:r>
+              <w:t>Training</w:t>
+            </w:r>
+            <w:r>
+              <w:t>TableTwo</w:t>
+            </w:r>
+            <w:proofErr w:type="spellEnd"/>
+          </w:p>
+        </w:tc>
+        <w:tc>
+          <w:tcPr>
+            <w:tcW w:w="1485" w:type="dxa"/>
+          </w:tcPr>
+          <w:p/>
+        </w:tc>
+        <w:tc>
+          <w:tcPr>
+            <w:tcW w:w="1933" w:type="dxa"/>
+          </w:tcPr>
+          <w:p/>
+        </w:tc>
+      </w:tr>
+    </w:tbl>
+    <w:p/>
+    <w:p>
+      <w:r>
+        <w:br w:type="page"/>
+      </w:r>
+    </w:p>
+    <w:tbl>
+      <w:tblPr>
+        <w:tblStyle w:val="TableGrid"/>
+        <w:tblW w:w="0" w:type="auto"/>
+        <w:tblLook w:val="04A0" w:firstRow="1" w:lastRow="0" w:firstColumn="1" w:lastColumn="0" w:noHBand="0" w:noVBand="1"/>
+      </w:tblPr>
+      <w:tblGrid>
+        <w:gridCol w:w="1618"/>
+        <w:gridCol w:w="2056"/>
+        <w:gridCol w:w="1924"/>
+        <w:gridCol w:w="3412"/>
+      </w:tblGrid>
+      <w:tr>
+        <w:tc>
+          <w:tcPr>
+            <w:tcW w:w="1618" w:type="dxa"/>
+            <w:shd w:val="clear" w:color="auto" w:fill="D9D9D9" w:themeFill="background1" w:themeFillShade="D9"/>
+          </w:tcPr>
+          <w:p>
+            <w:pPr>
+              <w:rPr>
+                <w:b/>
+              </w:rPr>
+            </w:pPr>
+            <w:r>
+              <w:rPr>
+                <w:b/>
+              </w:rPr>
+              <w:lastRenderedPageBreak/>
+              <w:t>Id</w:t>
+            </w:r>
+          </w:p>
+        </w:tc>
+        <w:tc>
+          <w:tcPr>
+            <w:tcW w:w="2056" w:type="dxa"/>
+            <w:shd w:val="clear" w:color="auto" w:fill="D9D9D9" w:themeFill="background1" w:themeFillShade="D9"/>
+          </w:tcPr>
+          <w:p>
+            <w:pPr>
+              <w:rPr>
+                <w:b/>
+              </w:rPr>
+            </w:pPr>
+            <w:proofErr w:type="spellStart"/>
+            <w:r>
+              <w:rPr>
+                <w:b/>
+              </w:rPr>
+              <w:t>OrderID</w:t>
+            </w:r>
+            <w:proofErr w:type="spellEnd"/>
+          </w:p>
+        </w:tc>
+        <w:tc>
+          <w:tcPr>
+            <w:tcW w:w="1924" w:type="dxa"/>
+            <w:shd w:val="clear" w:color="auto" w:fill="D9D9D9" w:themeFill="background1" w:themeFillShade="D9"/>
+          </w:tcPr>
+          <w:p>
+            <w:pPr>
+              <w:rPr>
+                <w:b/>
+              </w:rPr>
+            </w:pPr>
+            <w:proofErr w:type="spellStart"/>
+            <w:r>
+              <w:rPr>
+                <w:b/>
+              </w:rPr>
+              <w:t>CustomerID</w:t>
+            </w:r>
+            <w:proofErr w:type="spellEnd"/>
+          </w:p>
+        </w:tc>
+        <w:tc>
+          <w:tcPr>
+            <w:tcW w:w="3412" w:type="dxa"/>
+            <w:shd w:val="clear" w:color="auto" w:fill="D9D9D9" w:themeFill="background1" w:themeFillShade="D9"/>
+          </w:tcPr>
+          <w:p>
+            <w:pPr>
+              <w:rPr>
+                <w:b/>
+              </w:rPr>
+            </w:pPr>
+            <w:proofErr w:type="spellStart"/>
+            <w:r>
+              <w:rPr>
+                <w:b/>
+              </w:rPr>
+              <w:t>OrderData</w:t>
+            </w:r>
+            <w:proofErr w:type="spellEnd"/>
+          </w:p>
+        </w:tc>
+      </w:tr>
+      <w:tr>
+        <w:tc>
+          <w:tcPr>
+            <w:tcW w:w="1618" w:type="dxa"/>
+          </w:tcPr>
+          <w:p>
+            <w:r>
+              <w:t>1</w:t>
+            </w:r>
+          </w:p>
+        </w:tc>
+        <w:tc>
+          <w:tcPr>
+            <w:tcW w:w="2056" w:type="dxa"/>
+          </w:tcPr>
+          <w:p>
+            <w:r>
+              <w:t>10308</w:t>
+            </w:r>
+          </w:p>
+        </w:tc>
+        <w:tc>
+          <w:tcPr>
+            <w:tcW w:w="1924" w:type="dxa"/>
+          </w:tcPr>
+          <w:p>
+            <w:r>
+              <w:t>2</w:t>
+            </w:r>
+          </w:p>
+        </w:tc>
+        <w:tc>
+          <w:tcPr>
+            <w:tcW w:w="3412" w:type="dxa"/>
+          </w:tcPr>
+          <w:p>
+            <w:r>
+              <w:t>2019-09-18</w:t>
+            </w:r>
+          </w:p>
+        </w:tc>
+      </w:tr>
+      <w:tr>
+        <w:tc>
+          <w:tcPr>
+            <w:tcW w:w="1618" w:type="dxa"/>
+          </w:tcPr>
+          <w:p>
+            <w:r>
+              <w:t>2</w:t>
+            </w:r>
+          </w:p>
+        </w:tc>
+        <w:tc>
+          <w:tcPr>
+            <w:tcW w:w="2056" w:type="dxa"/>
+          </w:tcPr>
+          <w:p>
+            <w:r>
+              <w:t>10309</w:t>
+            </w:r>
+          </w:p>
+        </w:tc>
+        <w:tc>
+          <w:tcPr>
+            <w:tcW w:w="1924" w:type="dxa"/>
+          </w:tcPr>
+          <w:p>
+            <w:r>
+              <w:t>37</w:t>
+            </w:r>
+          </w:p>
+        </w:tc>
+        <w:tc>
+          <w:tcPr>
+            <w:tcW w:w="3412" w:type="dxa"/>
+          </w:tcPr>
+          <w:p>
+            <w:r>
+              <w:t>2019-09-20</w:t>
+            </w:r>
+          </w:p>
+        </w:tc>
+      </w:tr>
+      <w:tr>
+        <w:tc>
+          <w:tcPr>
+            <w:tcW w:w="1618" w:type="dxa"/>
+          </w:tcPr>
+          <w:p>
+            <w:r>
+              <w:t>3</w:t>
+            </w:r>
+          </w:p>
+        </w:tc>
+        <w:tc>
+          <w:tcPr>
+            <w:tcW w:w="2056" w:type="dxa"/>
+          </w:tcPr>
+          <w:p>
+            <w:r>
+              <w:t>10310</w:t>
+            </w:r>
+          </w:p>
+        </w:tc>
+        <w:tc>
+          <w:tcPr>
+            <w:tcW w:w="1924" w:type="dxa"/>
+          </w:tcPr>
+          <w:p>
+            <w:r>
+              <w:t>77</w:t>
+            </w:r>
+          </w:p>
+        </w:tc>
+        <w:tc>
+          <w:tcPr>
+            <w:tcW w:w="3412" w:type="dxa"/>
+          </w:tcPr>
+          <w:p>
+            <w:r>
+              <w:t>2019-09-21</w:t>
+            </w:r>
+          </w:p>
+        </w:tc>
+      </w:tr>
+      <w:tr>
+        <w:tc>
+          <w:tcPr>
+            <w:tcW w:w="5598" w:type="dxa"/>
+            <w:gridSpan w:val="3"/>
+          </w:tcPr>
+          <w:p>
+            <w:r>
+              <w:t xml:space="preserve">Table 2. </w:t>
+            </w:r>
+            <w:proofErr w:type="spellStart"/>
+            <w:r>
+              <w:t>TrainingTable</w:t>
+            </w:r>
+            <w:r>
+              <w:t>Three</w:t>
+            </w:r>
+            <w:proofErr w:type="spellEnd"/>
+          </w:p>
+        </w:tc>
+        <w:tc>
+          <w:tcPr>
+            <w:tcW w:w="3412" w:type="dxa"/>
+          </w:tcPr>
+          <w:p/>
+        </w:tc>
+      </w:tr>
+    </w:tbl>
+    <w:p/>
+    <w:tbl>
+      <w:tblPr>
+        <w:tblStyle w:val="TableGrid"/>
+        <w:tblW w:w="0" w:type="auto"/>
+        <w:tblLook w:val="04A0" w:firstRow="1" w:lastRow="0" w:firstColumn="1" w:lastColumn="0" w:noHBand="0" w:noVBand="1"/>
+      </w:tblPr>
+      <w:tblGrid>
+        <w:gridCol w:w="1618"/>
+        <w:gridCol w:w="2056"/>
+        <w:gridCol w:w="1924"/>
+        <w:gridCol w:w="3412"/>
+      </w:tblGrid>
+      <w:tr>
+        <w:tc>
+          <w:tcPr>
+            <w:tcW w:w="1618" w:type="dxa"/>
+            <w:shd w:val="clear" w:color="auto" w:fill="D9D9D9" w:themeFill="background1" w:themeFillShade="D9"/>
+          </w:tcPr>
+          <w:p>
+            <w:pPr>
+              <w:rPr>
+                <w:b/>
+              </w:rPr>
+            </w:pPr>
+            <w:proofErr w:type="spellStart"/>
+            <w:r>
+              <w:rPr>
+                <w:b/>
+              </w:rPr>
+              <w:t>CustomerID</w:t>
+            </w:r>
+            <w:proofErr w:type="spellEnd"/>
+          </w:p>
+        </w:tc>
+        <w:tc>
+          <w:tcPr>
+            <w:tcW w:w="2056" w:type="dxa"/>
+            <w:shd w:val="clear" w:color="auto" w:fill="D9D9D9" w:themeFill="background1" w:themeFillShade="D9"/>
+          </w:tcPr>
+          <w:p>
+            <w:pPr>
+              <w:rPr>
+                <w:b/>
+              </w:rPr>
+            </w:pPr>
+            <w:proofErr w:type="spellStart"/>
+            <w:r>
+              <w:rPr>
+                <w:b/>
+              </w:rPr>
+              <w:t>CustomerName</w:t>
+            </w:r>
+            <w:proofErr w:type="spellEnd"/>
+          </w:p>
+        </w:tc>
+        <w:tc>
+          <w:tcPr>
+            <w:tcW w:w="1924" w:type="dxa"/>
+            <w:shd w:val="clear" w:color="auto" w:fill="D9D9D9" w:themeFill="background1" w:themeFillShade="D9"/>
+          </w:tcPr>
+          <w:p>
+            <w:pPr>
+              <w:rPr>
+                <w:b/>
+              </w:rPr>
+            </w:pPr>
+            <w:proofErr w:type="spellStart"/>
+            <w:r>
+              <w:rPr>
+                <w:b/>
+              </w:rPr>
+              <w:t>ContactName</w:t>
+            </w:r>
+            <w:proofErr w:type="spellEnd"/>
+          </w:p>
+        </w:tc>
+        <w:tc>
+          <w:tcPr>
+            <w:tcW w:w="3412" w:type="dxa"/>
+            <w:shd w:val="clear" w:color="auto" w:fill="D9D9D9" w:themeFill="background1" w:themeFillShade="D9"/>
+          </w:tcPr>
+          <w:p>
+            <w:pPr>
+              <w:rPr>
+                <w:b/>
+              </w:rPr>
+            </w:pPr>
+            <w:r>
+              <w:rPr>
+                <w:b/>
+              </w:rPr>
+              <w:t>Country</w:t>
+            </w:r>
+          </w:p>
+        </w:tc>
+      </w:tr>
+      <w:tr>
+        <w:tc>
+          <w:tcPr>
+            <w:tcW w:w="1618" w:type="dxa"/>
+          </w:tcPr>
+          <w:p>
+            <w:r>
+              <w:t>1</w:t>
+            </w:r>
+          </w:p>
+        </w:tc>
+        <w:tc>
+          <w:tcPr>
+            <w:tcW w:w="2056" w:type="dxa"/>
+          </w:tcPr>
+          <w:p>
+            <w:r>
+              <w:t>James Potter</w:t>
+            </w:r>
+          </w:p>
+        </w:tc>
+        <w:tc>
+          <w:tcPr>
+            <w:tcW w:w="1924" w:type="dxa"/>
+          </w:tcPr>
+          <w:p>
+            <w:proofErr w:type="spellStart"/>
+            <w:r>
+              <w:t>Jimbob</w:t>
+            </w:r>
+            <w:proofErr w:type="spellEnd"/>
+            <w:r>
+              <w:t xml:space="preserve"> Jones</w:t>
+            </w:r>
+          </w:p>
+        </w:tc>
+        <w:tc>
+          <w:tcPr>
+            <w:tcW w:w="3412" w:type="dxa"/>
+          </w:tcPr>
+          <w:p>
+            <w:r>
+              <w:t>United Kingdom</w:t>
+            </w:r>
+          </w:p>
+        </w:tc>
+      </w:tr>
+      <w:tr>
+        <w:tc>
+          <w:tcPr>
+            <w:tcW w:w="1618" w:type="dxa"/>
+          </w:tcPr>
+          <w:p>
+            <w:r>
+              <w:t>2</w:t>
+            </w:r>
+          </w:p>
+        </w:tc>
+        <w:tc>
+          <w:tcPr>
+            <w:tcW w:w="2056" w:type="dxa"/>
+          </w:tcPr>
+          <w:p>
+            <w:r>
+              <w:t>Max Fancourt</w:t>
+            </w:r>
+          </w:p>
+        </w:tc>
+        <w:tc>
+          <w:tcPr>
+            <w:tcW w:w="1924" w:type="dxa"/>
+          </w:tcPr>
+          <w:p>
+            <w:r>
+              <w:t>Max Fancourt</w:t>
+            </w:r>
+          </w:p>
+        </w:tc>
+        <w:tc>
+          <w:tcPr>
+            <w:tcW w:w="3412" w:type="dxa"/>
+          </w:tcPr>
+          <w:p>
+            <w:r>
+              <w:t>Mexico</w:t>
+            </w:r>
+          </w:p>
+        </w:tc>
+      </w:tr>
+      <w:tr>
+        <w:tc>
+          <w:tcPr>
+            <w:tcW w:w="1618" w:type="dxa"/>
+          </w:tcPr>
+          <w:p>
+            <w:r>
+              <w:t>3</w:t>
+            </w:r>
+          </w:p>
+        </w:tc>
+        <w:tc>
+          <w:tcPr>
+            <w:tcW w:w="2056" w:type="dxa"/>
+          </w:tcPr>
+          <w:p>
+            <w:r>
+              <w:t>Gardens R’Us</w:t>
+            </w:r>
+          </w:p>
+        </w:tc>
+        <w:tc>
+          <w:tcPr>
+            <w:tcW w:w="1924" w:type="dxa"/>
+          </w:tcPr>
+          <w:p>
+            <w:r>
+              <w:t xml:space="preserve">Sally </w:t>
+            </w:r>
+            <w:proofErr w:type="spellStart"/>
+            <w:r>
+              <w:t>Higgenson</w:t>
+            </w:r>
+            <w:proofErr w:type="spellEnd"/>
+          </w:p>
+        </w:tc>
+        <w:tc>
+          <w:tcPr>
+            <w:tcW w:w="3412" w:type="dxa"/>
+          </w:tcPr>
+          <w:p>
+            <w:r>
+              <w:t>Ireland</w:t>
+            </w:r>
+          </w:p>
+        </w:tc>
+      </w:tr>
+      <w:tr>
+        <w:tc>
+          <w:tcPr>
+            <w:tcW w:w="5598" w:type="dxa"/>
+            <w:gridSpan w:val="3"/>
+          </w:tcPr>
+          <w:p>
+            <w:r>
+              <w:t xml:space="preserve">Table 2. </w:t>
+            </w:r>
+            <w:proofErr w:type="spellStart"/>
+            <w:r>
+              <w:t>Training</w:t>
+            </w:r>
+            <w:r>
+              <w:t>TableFour</w:t>
+            </w:r>
+            <w:proofErr w:type="spellEnd"/>
+          </w:p>
+        </w:tc>
+        <w:tc>
+          <w:tcPr>
+            <w:tcW w:w="3412" w:type="dxa"/>
+          </w:tcPr>
+          <w:p/>
+        </w:tc>
+      </w:tr>
+    </w:tbl>
+    <w:p/>
+    <w:p>
+      <w:pPr>
+        <w:pStyle w:val="Heading1"/>
+      </w:pPr>
+      <w:r>
+        <w:t xml:space="preserve">Problem </w:t>
+      </w:r>
+      <w:r>
+        <w:t>Data Tables</w:t>
+      </w:r>
+    </w:p>
+    <w:tbl>
+      <w:tblPr>
+        <w:tblStyle w:val="TableGrid"/>
+        <w:tblW w:w="0" w:type="auto"/>
+        <w:tblLook w:val="04A0" w:firstRow="1" w:lastRow="0" w:firstColumn="1" w:lastColumn="0" w:noHBand="0" w:noVBand="1"/>
+      </w:tblPr>
+      <w:tblGrid>
+        <w:gridCol w:w="1618"/>
+        <w:gridCol w:w="2056"/>
+        <w:gridCol w:w="1924"/>
+        <w:gridCol w:w="3412"/>
+      </w:tblGrid>
+      <w:tr>
+        <w:tc>
+          <w:tcPr>
+            <w:tcW w:w="1618" w:type="dxa"/>
+            <w:shd w:val="clear" w:color="auto" w:fill="D9D9D9" w:themeFill="background1" w:themeFillShade="D9"/>
+          </w:tcPr>
+          <w:p>
+            <w:pPr>
+              <w:rPr>
+                <w:b/>
+              </w:rPr>
+            </w:pPr>
+            <w:r>
+              <w:rPr>
+                <w:b/>
+              </w:rPr>
+              <w:t>Id</w:t>
+            </w:r>
+          </w:p>
+        </w:tc>
+        <w:tc>
+          <w:tcPr>
+            <w:tcW w:w="2056" w:type="dxa"/>
+            <w:shd w:val="clear" w:color="auto" w:fill="D9D9D9" w:themeFill="background1" w:themeFillShade="D9"/>
+          </w:tcPr>
+          <w:p>
+            <w:pPr>
+              <w:rPr>
+                <w:b/>
+              </w:rPr>
+            </w:pPr>
+            <w:proofErr w:type="spellStart"/>
+            <w:r>
+              <w:rPr>
+                <w:b/>
+              </w:rPr>
+              <w:t>TaskID</w:t>
+            </w:r>
+            <w:proofErr w:type="spellEnd"/>
+          </w:p>
+        </w:tc>
+        <w:tc>
+          <w:tcPr>
+            <w:tcW w:w="1924" w:type="dxa"/>
+            <w:shd w:val="clear" w:color="auto" w:fill="D9D9D9" w:themeFill="background1" w:themeFillShade="D9"/>
+          </w:tcPr>
+          <w:p>
+            <w:pPr>
+              <w:rPr>
+                <w:b/>
+              </w:rPr>
+            </w:pPr>
+            <w:r>
+              <w:rPr>
+                <w:b/>
+              </w:rPr>
+              <w:t>Origin</w:t>
+            </w:r>
+          </w:p>
+        </w:tc>
+        <w:tc>
+          <w:tcPr>
+            <w:tcW w:w="3412" w:type="dxa"/>
+            <w:shd w:val="clear" w:color="auto" w:fill="D9D9D9" w:themeFill="background1" w:themeFillShade="D9"/>
+          </w:tcPr>
+          <w:p>
+            <w:pPr>
+              <w:rPr>
+                <w:b/>
+              </w:rPr>
+            </w:pPr>
+            <w:r>
+              <w:rPr>
+                <w:b/>
+              </w:rPr>
+              <w:t>TimeStarted</w:t>
             </w:r>
             <w:bookmarkStart w:id="0" w:name="_GoBack"/>
             <w:bookmarkEnd w:id="0"/>
           </w:p>
         </w:tc>
-        <w:tc>
-          <w:tcPr>
-            <w:tcW w:w="3005" w:type="dxa"/>
-          </w:tcPr>
-          <w:p>
-            <w:r>
-              <w:t>c</w:t>
-            </w:r>
-            <w:r>
-              <w:t>olours</w:t>
-            </w:r>
-          </w:p>
-        </w:tc>
-        <w:tc>
-          <w:tcPr>
-            <w:tcW w:w="3006" w:type="dxa"/>
-          </w:tcPr>
-          <w:p>
-            <w:r>
-              <w:t>n</w:t>
-            </w:r>
-            <w:r>
-              <w:t>umber</w:t>
-            </w:r>
-          </w:p>
-        </w:tc>
-      </w:tr>
-      <w:tr>
-        <w:tc>
-          <w:tcPr>
-            <w:tcW w:w="3005" w:type="dxa"/>
+      </w:tr>
+      <w:tr>
+        <w:tc>
+          <w:tcPr>
+            <w:tcW w:w="1618" w:type="dxa"/>
           </w:tcPr>
           <w:p>
             <w:r>
@@ -66,29 +2010,17 @@
         </w:tc>
         <w:tc>
           <w:tcPr>
-            <w:tcW w:w="3005" w:type="dxa"/>
-          </w:tcPr>
-          <w:p>
-            <w:r>
-              <w:t>Red</w:t>
-            </w:r>
-          </w:p>
-        </w:tc>
-        <w:tc>
-          <w:tcPr>
-            <w:tcW w:w="3006" w:type="dxa"/>
-          </w:tcPr>
-          <w:p>
-            <w:r>
-              <w:t>1</w:t>
-            </w:r>
-          </w:p>
-        </w:tc>
-      </w:tr>
-      <w:tr>
-        <w:tc>
-          <w:tcPr>
-            <w:tcW w:w="3005" w:type="dxa"/>
+            <w:tcW w:w="2056" w:type="dxa"/>
+          </w:tcPr>
+          <w:p>
+            <w:r>
+              <w:t>10308</w:t>
+            </w:r>
+          </w:p>
+        </w:tc>
+        <w:tc>
+          <w:tcPr>
+            <w:tcW w:w="1924" w:type="dxa"/>
           </w:tcPr>
           <w:p>
             <w:r>
@@ -98,29 +2030,61 @@
         </w:tc>
         <w:tc>
           <w:tcPr>
-            <w:tcW w:w="3005" w:type="dxa"/>
-          </w:tcPr>
-          <w:p>
-            <w:r>
-              <w:t>Blue</w:t>
-            </w:r>
-          </w:p>
-        </w:tc>
-        <w:tc>
-          <w:tcPr>
-            <w:tcW w:w="3006" w:type="dxa"/>
-          </w:tcPr>
-          <w:p>
-            <w:r>
-              <w:t>6</w:t>
-            </w:r>
-          </w:p>
-        </w:tc>
-      </w:tr>
-      <w:tr>
-        <w:tc>
-          <w:tcPr>
-            <w:tcW w:w="3005" w:type="dxa"/>
+            <w:tcW w:w="3412" w:type="dxa"/>
+          </w:tcPr>
+          <w:p>
+            <w:r>
+              <w:t>2019-09-18</w:t>
+            </w:r>
+          </w:p>
+        </w:tc>
+      </w:tr>
+      <w:tr>
+        <w:tc>
+          <w:tcPr>
+            <w:tcW w:w="1618" w:type="dxa"/>
+          </w:tcPr>
+          <w:p>
+            <w:r>
+              <w:t>2</w:t>
+            </w:r>
+          </w:p>
+        </w:tc>
+        <w:tc>
+          <w:tcPr>
+            <w:tcW w:w="2056" w:type="dxa"/>
+          </w:tcPr>
+          <w:p>
+            <w:r>
+              <w:t>10309</w:t>
+            </w:r>
+          </w:p>
+        </w:tc>
+        <w:tc>
+          <w:tcPr>
+            <w:tcW w:w="1924" w:type="dxa"/>
+          </w:tcPr>
+          <w:p>
+            <w:r>
+              <w:t>37</w:t>
+            </w:r>
+          </w:p>
+        </w:tc>
+        <w:tc>
+          <w:tcPr>
+            <w:tcW w:w="3412" w:type="dxa"/>
+          </w:tcPr>
+          <w:p>
+            <w:r>
+              <w:t>2019-09-20</w:t>
+            </w:r>
+          </w:p>
+        </w:tc>
+      </w:tr>
+      <w:tr>
+        <w:tc>
+          <w:tcPr>
+            <w:tcW w:w="1618" w:type="dxa"/>
           </w:tcPr>
           <w:p>
             <w:r>
@@ -130,100 +2094,57 @@
         </w:tc>
         <w:tc>
           <w:tcPr>
-            <w:tcW w:w="3005" w:type="dxa"/>
-          </w:tcPr>
-          <w:p>
-            <w:r>
-              <w:t>Pink</w:t>
-            </w:r>
-          </w:p>
-        </w:tc>
-        <w:tc>
-          <w:tcPr>
-            <w:tcW w:w="3006" w:type="dxa"/>
-          </w:tcPr>
-          <w:p>
-            <w:r>
-              <w:t>459</w:t>
-            </w:r>
-          </w:p>
-        </w:tc>
-      </w:tr>
-      <w:tr>
-        <w:tc>
-          <w:tcPr>
-            <w:tcW w:w="3005" w:type="dxa"/>
-          </w:tcPr>
-          <w:p>
-            <w:r>
-              <w:t>4</w:t>
-            </w:r>
-          </w:p>
-        </w:tc>
-        <w:tc>
-          <w:tcPr>
-            <w:tcW w:w="3005" w:type="dxa"/>
-          </w:tcPr>
-          <w:p>
-            <w:r>
-              <w:t>Purple</w:t>
-            </w:r>
-          </w:p>
-        </w:tc>
-        <w:tc>
-          <w:tcPr>
-            <w:tcW w:w="3006" w:type="dxa"/>
-          </w:tcPr>
-          <w:p>
-            <w:r>
-              <w:t>42</w:t>
-            </w:r>
-          </w:p>
-        </w:tc>
-      </w:tr>
-      <w:tr>
-        <w:tc>
-          <w:tcPr>
-            <w:tcW w:w="3005" w:type="dxa"/>
-          </w:tcPr>
-          <w:p>
-            <w:r>
-              <w:t>5</w:t>
-            </w:r>
-          </w:p>
-        </w:tc>
-        <w:tc>
-          <w:tcPr>
-            <w:tcW w:w="3005" w:type="dxa"/>
-          </w:tcPr>
-          <w:p>
-            <w:r>
-              <w:t>Green</w:t>
-            </w:r>
-          </w:p>
-        </w:tc>
-        <w:tc>
-          <w:tcPr>
-            <w:tcW w:w="3006" w:type="dxa"/>
-          </w:tcPr>
-          <w:p>
-            <w:r>
-              <w:t>3</w:t>
-            </w:r>
-          </w:p>
-        </w:tc>
-      </w:tr>
-      <w:tr>
-        <w:tc>
-          <w:tcPr>
-            <w:tcW w:w="9016" w:type="dxa"/>
+            <w:tcW w:w="2056" w:type="dxa"/>
+          </w:tcPr>
+          <w:p>
+            <w:r>
+              <w:t>10310</w:t>
+            </w:r>
+          </w:p>
+        </w:tc>
+        <w:tc>
+          <w:tcPr>
+            <w:tcW w:w="1924" w:type="dxa"/>
+          </w:tcPr>
+          <w:p>
+            <w:r>
+              <w:t>77</w:t>
+            </w:r>
+          </w:p>
+        </w:tc>
+        <w:tc>
+          <w:tcPr>
+            <w:tcW w:w="3412" w:type="dxa"/>
+          </w:tcPr>
+          <w:p>
+            <w:r>
+              <w:t>2019-09-21</w:t>
+            </w:r>
+          </w:p>
+        </w:tc>
+      </w:tr>
+      <w:tr>
+        <w:tc>
+          <w:tcPr>
+            <w:tcW w:w="5598" w:type="dxa"/>
             <w:gridSpan w:val="3"/>
           </w:tcPr>
           <w:p>
             <w:r>
-              <w:t>Table 1. Training Table</w:t>
-            </w:r>
-          </w:p>
+              <w:t xml:space="preserve">Table 2. </w:t>
+            </w:r>
+            <w:proofErr w:type="spellStart"/>
+            <w:r>
+              <w:t>TrainingTableThree</w:t>
+            </w:r>
+            <w:proofErr w:type="spellEnd"/>
+          </w:p>
+        </w:tc>
+        <w:tc>
+          <w:tcPr>
+            <w:tcW w:w="3412" w:type="dxa"/>
+          </w:tcPr>
+          <w:p/>
         </w:tc>
       </w:tr>
     </w:tbl>
@@ -632,6 +2553,49 @@
     <w:name w:val="Normal"/>
     <w:qFormat/>
   </w:style>
+  <w:style w:type="paragraph" w:styleId="Heading1">
+    <w:name w:val="heading 1"/>
+    <w:basedOn w:val="Normal"/>
+    <w:next w:val="Normal"/>
+    <w:link w:val="Heading1Char"/>
+    <w:uiPriority w:val="9"/>
+    <w:qFormat/>
+    <w:rsid w:val="000638E2"/>
+    <w:pPr>
+      <w:keepNext/>
+      <w:keepLines/>
+      <w:spacing w:before="240" w:after="0"/>
+      <w:outlineLvl w:val="0"/>
+    </w:pPr>
+    <w:rPr>
+      <w:rFonts w:asciiTheme="majorHAnsi" w:eastAsiaTheme="majorEastAsia" w:hAnsiTheme="majorHAnsi" w:cstheme="majorBidi"/>
+      <w:color w:val="2E74B5" w:themeColor="accent1" w:themeShade="BF"/>
+      <w:sz w:val="32"/>
+      <w:szCs w:val="32"/>
+    </w:rPr>
+  </w:style>
+  <w:style w:type="paragraph" w:styleId="Heading2">
+    <w:name w:val="heading 2"/>
+    <w:basedOn w:val="Normal"/>
+    <w:next w:val="Normal"/>
+    <w:link w:val="Heading2Char"/>
+    <w:uiPriority w:val="9"/>
+    <w:unhideWhenUsed/>
+    <w:qFormat/>
+    <w:rsid w:val="004C35CA"/>
+    <w:pPr>
+      <w:keepNext/>
+      <w:keepLines/>
+      <w:spacing w:before="40" w:after="0"/>
+      <w:outlineLvl w:val="1"/>
+    </w:pPr>
+    <w:rPr>
+      <w:rFonts w:asciiTheme="majorHAnsi" w:eastAsiaTheme="majorEastAsia" w:hAnsiTheme="majorHAnsi" w:cstheme="majorBidi"/>
+      <w:color w:val="2E74B5" w:themeColor="accent1" w:themeShade="BF"/>
+      <w:sz w:val="26"/>
+      <w:szCs w:val="26"/>
+    </w:rPr>
+  </w:style>
   <w:style w:type="character" w:default="1" w:styleId="DefaultParagraphFont">
     <w:name w:val="Default Paragraph Font"/>
     <w:uiPriority w:val="1"/>
@@ -677,6 +2641,66 @@
         <w:insideV w:val="single" w:sz="4" w:space="0" w:color="auto"/>
       </w:tblBorders>
     </w:tblPr>
+  </w:style>
+  <w:style w:type="paragraph" w:styleId="Title">
+    <w:name w:val="Title"/>
+    <w:basedOn w:val="Normal"/>
+    <w:next w:val="Normal"/>
+    <w:link w:val="TitleChar"/>
+    <w:uiPriority w:val="10"/>
+    <w:qFormat/>
+    <w:rsid w:val="002E5028"/>
+    <w:pPr>
+      <w:spacing w:after="0" w:line="240" w:lineRule="auto"/>
+      <w:contextualSpacing/>
+    </w:pPr>
+    <w:rPr>
+      <w:rFonts w:asciiTheme="majorHAnsi" w:eastAsiaTheme="majorEastAsia" w:hAnsiTheme="majorHAnsi" w:cstheme="majorBidi"/>
+      <w:spacing w:val="-10"/>
+      <w:kern w:val="28"/>
+      <w:sz w:val="56"/>
+      <w:szCs w:val="56"/>
+    </w:rPr>
+  </w:style>
+  <w:style w:type="character" w:customStyle="1" w:styleId="TitleChar">
+    <w:name w:val="Title Char"/>
+    <w:basedOn w:val="DefaultParagraphFont"/>
+    <w:link w:val="Title"/>
+    <w:uiPriority w:val="10"/>
+    <w:rsid w:val="002E5028"/>
+    <w:rPr>
+      <w:rFonts w:asciiTheme="majorHAnsi" w:eastAsiaTheme="majorEastAsia" w:hAnsiTheme="majorHAnsi" w:cstheme="majorBidi"/>
+      <w:spacing w:val="-10"/>
+      <w:kern w:val="28"/>
+      <w:sz w:val="56"/>
+      <w:szCs w:val="56"/>
+    </w:rPr>
+  </w:style>
+  <w:style w:type="character" w:customStyle="1" w:styleId="Heading2Char">
+    <w:name w:val="Heading 2 Char"/>
+    <w:basedOn w:val="DefaultParagraphFont"/>
+    <w:link w:val="Heading2"/>
+    <w:uiPriority w:val="9"/>
+    <w:rsid w:val="004C35CA"/>
+    <w:rPr>
+      <w:rFonts w:asciiTheme="majorHAnsi" w:eastAsiaTheme="majorEastAsia" w:hAnsiTheme="majorHAnsi" w:cstheme="majorBidi"/>
+      <w:color w:val="2E74B5" w:themeColor="accent1" w:themeShade="BF"/>
+      <w:sz w:val="26"/>
+      <w:szCs w:val="26"/>
+    </w:rPr>
+  </w:style>
+  <w:style w:type="character" w:customStyle="1" w:styleId="Heading1Char">
+    <w:name w:val="Heading 1 Char"/>
+    <w:basedOn w:val="DefaultParagraphFont"/>
+    <w:link w:val="Heading1"/>
+    <w:uiPriority w:val="9"/>
+    <w:rsid w:val="000638E2"/>
+    <w:rPr>
+      <w:rFonts w:asciiTheme="majorHAnsi" w:eastAsiaTheme="majorEastAsia" w:hAnsiTheme="majorHAnsi" w:cstheme="majorBidi"/>
+      <w:color w:val="2E74B5" w:themeColor="accent1" w:themeShade="BF"/>
+      <w:sz w:val="32"/>
+      <w:szCs w:val="32"/>
+    </w:rPr>
   </w:style>
 </w:styles>
 </file>
@@ -947,7 +2971,7 @@
 </file>
 
 <file path=customXml/itemProps1.xml><?xml version="1.0" encoding="utf-8"?>
-<ds:datastoreItem xmlns:ds="http://schemas.openxmlformats.org/officeDocument/2006/customXml" ds:itemID="{7D900B3A-2519-40D6-A0D5-DF5A03744926}">
+<ds:datastoreItem xmlns:ds="http://schemas.openxmlformats.org/officeDocument/2006/customXml" ds:itemID="{1B8A74F7-26BC-4935-962D-8594E9A4A829}">
   <ds:schemaRefs>
     <ds:schemaRef ds:uri="http://schemas.openxmlformats.org/officeDocument/2006/bibliography"/>
   </ds:schemaRefs>

</xml_diff>

<commit_message>
Complete branch of SQL game ready for merging
</commit_message>
<xml_diff>
--- a/SQL_Tables.docx
+++ b/SQL_Tables.docx
@@ -1,6 +1,6 @@
 
 <file path=word/document.xml><?xml version="1.0" encoding="utf-8"?>
-<w:document xmlns:wpc="http://schemas.microsoft.com/office/word/2010/wordprocessingCanvas" xmlns:mc="http://schemas.openxmlformats.org/markup-compatibility/2006" xmlns:o="urn:schemas-microsoft-com:office:office" xmlns:r="http://schemas.openxmlformats.org/officeDocument/2006/relationships" xmlns:m="http://schemas.openxmlformats.org/officeDocument/2006/math" xmlns:v="urn:schemas-microsoft-com:vml" xmlns:wp14="http://schemas.microsoft.com/office/word/2010/wordprocessingDrawing" xmlns:wp="http://schemas.openxmlformats.org/drawingml/2006/wordprocessingDrawing" xmlns:w10="urn:schemas-microsoft-com:office:word" xmlns:w="http://schemas.openxmlformats.org/wordprocessingml/2006/main" xmlns:w14="http://schemas.microsoft.com/office/word/2010/wordml" xmlns:w15="http://schemas.microsoft.com/office/word/2012/wordml" xmlns:wpg="http://schemas.microsoft.com/office/word/2010/wordprocessingGroup" xmlns:wpi="http://schemas.microsoft.com/office/word/2010/wordprocessingInk" xmlns:wne="http://schemas.microsoft.com/office/word/2006/wordml" xmlns:wps="http://schemas.microsoft.com/office/word/2010/wordprocessingShape" mc:Ignorable="w14 w15 wp14">
+<w:document xmlns:wpc="http://schemas.microsoft.com/office/word/2010/wordprocessingCanvas" xmlns:cx="http://schemas.microsoft.com/office/drawing/2014/chartex" xmlns:cx1="http://schemas.microsoft.com/office/drawing/2015/9/8/chartex" xmlns:mc="http://schemas.openxmlformats.org/markup-compatibility/2006" xmlns:o="urn:schemas-microsoft-com:office:office" xmlns:r="http://schemas.openxmlformats.org/officeDocument/2006/relationships" xmlns:m="http://schemas.openxmlformats.org/officeDocument/2006/math" xmlns:v="urn:schemas-microsoft-com:vml" xmlns:wp14="http://schemas.microsoft.com/office/word/2010/wordprocessingDrawing" xmlns:wp="http://schemas.openxmlformats.org/drawingml/2006/wordprocessingDrawing" xmlns:w10="urn:schemas-microsoft-com:office:word" xmlns:w="http://schemas.openxmlformats.org/wordprocessingml/2006/main" xmlns:w14="http://schemas.microsoft.com/office/word/2010/wordml" xmlns:w15="http://schemas.microsoft.com/office/word/2012/wordml" xmlns:w16se="http://schemas.microsoft.com/office/word/2015/wordml/symex" xmlns:wpg="http://schemas.microsoft.com/office/word/2010/wordprocessingGroup" xmlns:wpi="http://schemas.microsoft.com/office/word/2010/wordprocessingInk" xmlns:wne="http://schemas.microsoft.com/office/word/2006/wordml" xmlns:wps="http://schemas.microsoft.com/office/word/2010/wordprocessingShape" mc:Ignorable="w14 w15 w16se wp14">
   <w:body>
     <w:p>
       <w:pPr>
@@ -598,20 +598,11 @@
           </w:tcPr>
           <w:p>
             <w:r>
-              <w:t xml:space="preserve">Table </w:t>
-            </w:r>
-            <w:r>
-              <w:t>2</w:t>
-            </w:r>
-            <w:r>
-              <w:t xml:space="preserve">. </w:t>
+              <w:t xml:space="preserve">Table 2. </w:t>
             </w:r>
             <w:proofErr w:type="spellStart"/>
             <w:r>
-              <w:t>TrainingTable</w:t>
-            </w:r>
-            <w:r>
-              <w:t>One</w:t>
+              <w:t>TrainingTableOne</w:t>
             </w:r>
             <w:proofErr w:type="spellEnd"/>
           </w:p>
@@ -1347,7 +1338,13 @@
           </w:tcPr>
           <w:p>
             <w:r>
-              <w:t xml:space="preserve">Table 2. </w:t>
+              <w:t xml:space="preserve">Table </w:t>
+            </w:r>
+            <w:r>
+              <w:t>3</w:t>
+            </w:r>
+            <w:r>
+              <w:t xml:space="preserve">. </w:t>
             </w:r>
             <w:proofErr w:type="spellStart"/>
             <w:r>
@@ -1610,7 +1607,13 @@
           </w:tcPr>
           <w:p>
             <w:r>
-              <w:t xml:space="preserve">Table 2. </w:t>
+              <w:t xml:space="preserve">Table </w:t>
+            </w:r>
+            <w:r>
+              <w:t>4</w:t>
+            </w:r>
+            <w:r>
+              <w:t xml:space="preserve">. </w:t>
             </w:r>
             <w:proofErr w:type="spellStart"/>
             <w:r>
@@ -1871,7 +1874,13 @@
           </w:tcPr>
           <w:p>
             <w:r>
-              <w:t xml:space="preserve">Table 2. </w:t>
+              <w:t xml:space="preserve">Table </w:t>
+            </w:r>
+            <w:r>
+              <w:t>5</w:t>
+            </w:r>
+            <w:r>
+              <w:t xml:space="preserve">. </w:t>
             </w:r>
             <w:proofErr w:type="spellStart"/>
             <w:r>
@@ -1892,11 +1901,25 @@
       </w:tr>
     </w:tbl>
     <w:p/>
+    <w:p>
+      <w:pPr>
+        <w:rPr>
+          <w:rFonts w:asciiTheme="majorHAnsi" w:eastAsiaTheme="majorEastAsia" w:hAnsiTheme="majorHAnsi" w:cstheme="majorBidi"/>
+          <w:color w:val="2E74B5" w:themeColor="accent1" w:themeShade="BF"/>
+          <w:sz w:val="32"/>
+          <w:szCs w:val="32"/>
+        </w:rPr>
+      </w:pPr>
+      <w:r>
+        <w:br w:type="page"/>
+      </w:r>
+    </w:p>
     <w:p>
       <w:pPr>
         <w:pStyle w:val="Heading1"/>
       </w:pPr>
       <w:r>
+        <w:lastRenderedPageBreak/>
         <w:t xml:space="preserve">Problem </w:t>
       </w:r>
       <w:r>
@@ -1986,165 +2009,3233 @@
                 <w:b/>
               </w:rPr>
             </w:pPr>
+            <w:proofErr w:type="spellStart"/>
             <w:r>
               <w:rPr>
                 <w:b/>
               </w:rPr>
               <w:t>TimeStarted</w:t>
+            </w:r>
+            <w:proofErr w:type="spellEnd"/>
+          </w:p>
+        </w:tc>
+      </w:tr>
+      <w:tr>
+        <w:tc>
+          <w:tcPr>
+            <w:tcW w:w="1618" w:type="dxa"/>
+          </w:tcPr>
+          <w:p>
+            <w:r>
+              <w:t>1</w:t>
+            </w:r>
+          </w:p>
+        </w:tc>
+        <w:tc>
+          <w:tcPr>
+            <w:tcW w:w="2056" w:type="dxa"/>
+          </w:tcPr>
+          <w:p>
+            <w:r>
+              <w:t>1357</w:t>
+            </w:r>
+          </w:p>
+        </w:tc>
+        <w:tc>
+          <w:tcPr>
+            <w:tcW w:w="1924" w:type="dxa"/>
+          </w:tcPr>
+          <w:p>
+            <w:r>
+              <w:t>1</w:t>
+            </w:r>
+          </w:p>
+        </w:tc>
+        <w:tc>
+          <w:tcPr>
+            <w:tcW w:w="3412" w:type="dxa"/>
+          </w:tcPr>
+          <w:p>
+            <w:r>
+              <w:t>20</w:t>
+            </w:r>
+            <w:r>
+              <w:t>19</w:t>
+            </w:r>
+          </w:p>
+        </w:tc>
+      </w:tr>
+      <w:tr>
+        <w:tc>
+          <w:tcPr>
+            <w:tcW w:w="1618" w:type="dxa"/>
+          </w:tcPr>
+          <w:p>
+            <w:r>
+              <w:t>2</w:t>
+            </w:r>
+          </w:p>
+        </w:tc>
+        <w:tc>
+          <w:tcPr>
+            <w:tcW w:w="2056" w:type="dxa"/>
+          </w:tcPr>
+          <w:p>
+            <w:r>
+              <w:t>1579</w:t>
+            </w:r>
+          </w:p>
+        </w:tc>
+        <w:tc>
+          <w:tcPr>
+            <w:tcW w:w="1924" w:type="dxa"/>
+          </w:tcPr>
+          <w:p>
+            <w:r>
+              <w:t>1</w:t>
+            </w:r>
+          </w:p>
+        </w:tc>
+        <w:tc>
+          <w:tcPr>
+            <w:tcW w:w="3412" w:type="dxa"/>
+          </w:tcPr>
+          <w:p>
+            <w:r>
+              <w:t>20</w:t>
+            </w:r>
+            <w:r>
+              <w:t>20</w:t>
+            </w:r>
+          </w:p>
+        </w:tc>
+      </w:tr>
+      <w:tr>
+        <w:tc>
+          <w:tcPr>
+            <w:tcW w:w="1618" w:type="dxa"/>
+          </w:tcPr>
+          <w:p>
+            <w:r>
+              <w:t>3</w:t>
+            </w:r>
+          </w:p>
+        </w:tc>
+        <w:tc>
+          <w:tcPr>
+            <w:tcW w:w="2056" w:type="dxa"/>
+          </w:tcPr>
+          <w:p>
+            <w:r>
+              <w:t>26348</w:t>
+            </w:r>
+          </w:p>
+        </w:tc>
+        <w:tc>
+          <w:tcPr>
+            <w:tcW w:w="1924" w:type="dxa"/>
+          </w:tcPr>
+          <w:p>
+            <w:r>
+              <w:t>3</w:t>
+            </w:r>
+          </w:p>
+        </w:tc>
+        <w:tc>
+          <w:tcPr>
+            <w:tcW w:w="3412" w:type="dxa"/>
+          </w:tcPr>
+          <w:p>
+            <w:r>
+              <w:t>20</w:t>
+            </w:r>
+            <w:r>
+              <w:t>20</w:t>
+            </w:r>
+          </w:p>
+        </w:tc>
+      </w:tr>
+      <w:tr>
+        <w:tc>
+          <w:tcPr>
+            <w:tcW w:w="1618" w:type="dxa"/>
+          </w:tcPr>
+          <w:p>
+            <w:r>
+              <w:t>4</w:t>
+            </w:r>
+          </w:p>
+        </w:tc>
+        <w:tc>
+          <w:tcPr>
+            <w:tcW w:w="2056" w:type="dxa"/>
+          </w:tcPr>
+          <w:p>
+            <w:r>
+              <w:t>1</w:t>
+            </w:r>
+          </w:p>
+        </w:tc>
+        <w:tc>
+          <w:tcPr>
+            <w:tcW w:w="1924" w:type="dxa"/>
+          </w:tcPr>
+          <w:p>
+            <w:r>
+              <w:t>2</w:t>
+            </w:r>
+          </w:p>
+        </w:tc>
+        <w:tc>
+          <w:tcPr>
+            <w:tcW w:w="3412" w:type="dxa"/>
+          </w:tcPr>
+          <w:p>
+            <w:r>
+              <w:t>2020</w:t>
+            </w:r>
+          </w:p>
+        </w:tc>
+      </w:tr>
+      <w:tr>
+        <w:tc>
+          <w:tcPr>
+            <w:tcW w:w="1618" w:type="dxa"/>
+          </w:tcPr>
+          <w:p>
+            <w:r>
+              <w:t>5</w:t>
+            </w:r>
+          </w:p>
+        </w:tc>
+        <w:tc>
+          <w:tcPr>
+            <w:tcW w:w="2056" w:type="dxa"/>
+          </w:tcPr>
+          <w:p>
+            <w:r>
+              <w:t>31</w:t>
+            </w:r>
+          </w:p>
+        </w:tc>
+        <w:tc>
+          <w:tcPr>
+            <w:tcW w:w="1924" w:type="dxa"/>
+          </w:tcPr>
+          <w:p>
+            <w:r>
+              <w:t>4</w:t>
+            </w:r>
+          </w:p>
+        </w:tc>
+        <w:tc>
+          <w:tcPr>
+            <w:tcW w:w="3412" w:type="dxa"/>
+          </w:tcPr>
+          <w:p>
+            <w:r>
+              <w:t>2020</w:t>
+            </w:r>
+          </w:p>
+        </w:tc>
+      </w:tr>
+      <w:tr>
+        <w:tc>
+          <w:tcPr>
+            <w:tcW w:w="1618" w:type="dxa"/>
+          </w:tcPr>
+          <w:p>
+            <w:r>
+              <w:t>6</w:t>
+            </w:r>
+          </w:p>
+        </w:tc>
+        <w:tc>
+          <w:tcPr>
+            <w:tcW w:w="2056" w:type="dxa"/>
+          </w:tcPr>
+          <w:p>
+            <w:r>
+              <w:t>4698</w:t>
+            </w:r>
+          </w:p>
+        </w:tc>
+        <w:tc>
+          <w:tcPr>
+            <w:tcW w:w="1924" w:type="dxa"/>
+          </w:tcPr>
+          <w:p>
+            <w:r>
+              <w:t>4</w:t>
+            </w:r>
+          </w:p>
+        </w:tc>
+        <w:tc>
+          <w:tcPr>
+            <w:tcW w:w="3412" w:type="dxa"/>
+          </w:tcPr>
+          <w:p>
+            <w:r>
+              <w:t>2020</w:t>
+            </w:r>
+          </w:p>
+        </w:tc>
+      </w:tr>
+      <w:tr>
+        <w:tc>
+          <w:tcPr>
+            <w:tcW w:w="1618" w:type="dxa"/>
+          </w:tcPr>
+          <w:p>
+            <w:r>
+              <w:t>7</w:t>
+            </w:r>
+          </w:p>
+        </w:tc>
+        <w:tc>
+          <w:tcPr>
+            <w:tcW w:w="2056" w:type="dxa"/>
+          </w:tcPr>
+          <w:p>
+            <w:r>
+              <w:t>123</w:t>
+            </w:r>
+          </w:p>
+        </w:tc>
+        <w:tc>
+          <w:tcPr>
+            <w:tcW w:w="1924" w:type="dxa"/>
+          </w:tcPr>
+          <w:p>
+            <w:r>
+              <w:t>5</w:t>
+            </w:r>
+          </w:p>
+        </w:tc>
+        <w:tc>
+          <w:tcPr>
+            <w:tcW w:w="3412" w:type="dxa"/>
+          </w:tcPr>
+          <w:p>
+            <w:r>
+              <w:t>2020</w:t>
+            </w:r>
+          </w:p>
+        </w:tc>
+      </w:tr>
+      <w:tr>
+        <w:tc>
+          <w:tcPr>
+            <w:tcW w:w="1618" w:type="dxa"/>
+          </w:tcPr>
+          <w:p>
+            <w:r>
+              <w:t>8</w:t>
+            </w:r>
+          </w:p>
+        </w:tc>
+        <w:tc>
+          <w:tcPr>
+            <w:tcW w:w="2056" w:type="dxa"/>
+          </w:tcPr>
+          <w:p>
+            <w:r>
+              <w:t>12</w:t>
+            </w:r>
+          </w:p>
+        </w:tc>
+        <w:tc>
+          <w:tcPr>
+            <w:tcW w:w="1924" w:type="dxa"/>
+          </w:tcPr>
+          <w:p>
+            <w:r>
+              <w:t>6</w:t>
+            </w:r>
+          </w:p>
+        </w:tc>
+        <w:tc>
+          <w:tcPr>
+            <w:tcW w:w="3412" w:type="dxa"/>
+          </w:tcPr>
+          <w:p>
+            <w:r>
+              <w:t>2020</w:t>
+            </w:r>
+          </w:p>
+        </w:tc>
+      </w:tr>
+      <w:tr>
+        <w:tc>
+          <w:tcPr>
+            <w:tcW w:w="1618" w:type="dxa"/>
+          </w:tcPr>
+          <w:p>
+            <w:r>
+              <w:t>9</w:t>
+            </w:r>
+          </w:p>
+        </w:tc>
+        <w:tc>
+          <w:tcPr>
+            <w:tcW w:w="2056" w:type="dxa"/>
+          </w:tcPr>
+          <w:p>
+            <w:r>
+              <w:t>3214</w:t>
+            </w:r>
+          </w:p>
+        </w:tc>
+        <w:tc>
+          <w:tcPr>
+            <w:tcW w:w="1924" w:type="dxa"/>
+          </w:tcPr>
+          <w:p>
+            <w:r>
+              <w:t>2</w:t>
+            </w:r>
+          </w:p>
+        </w:tc>
+        <w:tc>
+          <w:tcPr>
+            <w:tcW w:w="3412" w:type="dxa"/>
+          </w:tcPr>
+          <w:p>
+            <w:r>
+              <w:t>20</w:t>
+            </w:r>
+            <w:r>
+              <w:t>19</w:t>
+            </w:r>
+          </w:p>
+        </w:tc>
+      </w:tr>
+      <w:tr>
+        <w:tc>
+          <w:tcPr>
+            <w:tcW w:w="1618" w:type="dxa"/>
+          </w:tcPr>
+          <w:p>
+            <w:r>
+              <w:t>10</w:t>
+            </w:r>
+          </w:p>
+        </w:tc>
+        <w:tc>
+          <w:tcPr>
+            <w:tcW w:w="2056" w:type="dxa"/>
+          </w:tcPr>
+          <w:p>
+            <w:r>
+              <w:t>654</w:t>
+            </w:r>
+          </w:p>
+        </w:tc>
+        <w:tc>
+          <w:tcPr>
+            <w:tcW w:w="1924" w:type="dxa"/>
+          </w:tcPr>
+          <w:p>
+            <w:r>
+              <w:t>2</w:t>
+            </w:r>
+          </w:p>
+        </w:tc>
+        <w:tc>
+          <w:tcPr>
+            <w:tcW w:w="3412" w:type="dxa"/>
+          </w:tcPr>
+          <w:p>
+            <w:r>
+              <w:t>20</w:t>
+            </w:r>
+            <w:r>
+              <w:t>19</w:t>
+            </w:r>
+          </w:p>
+        </w:tc>
+      </w:tr>
+      <w:tr>
+        <w:tc>
+          <w:tcPr>
+            <w:tcW w:w="1618" w:type="dxa"/>
+          </w:tcPr>
+          <w:p>
+            <w:r>
+              <w:t>11</w:t>
+            </w:r>
+          </w:p>
+        </w:tc>
+        <w:tc>
+          <w:tcPr>
+            <w:tcW w:w="2056" w:type="dxa"/>
+          </w:tcPr>
+          <w:p>
+            <w:r>
+              <w:t>45</w:t>
+            </w:r>
+          </w:p>
+        </w:tc>
+        <w:tc>
+          <w:tcPr>
+            <w:tcW w:w="1924" w:type="dxa"/>
+          </w:tcPr>
+          <w:p>
+            <w:r>
+              <w:t>4</w:t>
+            </w:r>
+          </w:p>
+        </w:tc>
+        <w:tc>
+          <w:tcPr>
+            <w:tcW w:w="3412" w:type="dxa"/>
+          </w:tcPr>
+          <w:p>
+            <w:r>
+              <w:t>2020</w:t>
+            </w:r>
+          </w:p>
+        </w:tc>
+      </w:tr>
+      <w:tr>
+        <w:tc>
+          <w:tcPr>
+            <w:tcW w:w="5598" w:type="dxa"/>
+            <w:gridSpan w:val="3"/>
+          </w:tcPr>
+          <w:p>
+            <w:r>
+              <w:t xml:space="preserve">Table </w:t>
+            </w:r>
+            <w:r>
+              <w:t>6</w:t>
+            </w:r>
+            <w:r>
+              <w:t xml:space="preserve">. </w:t>
+            </w:r>
+            <w:proofErr w:type="spellStart"/>
+            <w:r>
+              <w:t>TaskList</w:t>
+            </w:r>
+            <w:proofErr w:type="spellEnd"/>
+          </w:p>
+        </w:tc>
+        <w:tc>
+          <w:tcPr>
+            <w:tcW w:w="3412" w:type="dxa"/>
+          </w:tcPr>
+          <w:p/>
+        </w:tc>
+      </w:tr>
+    </w:tbl>
+    <w:p/>
+    <w:tbl>
+      <w:tblPr>
+        <w:tblStyle w:val="TableGrid"/>
+        <w:tblW w:w="9067" w:type="dxa"/>
+        <w:tblLook w:val="04A0" w:firstRow="1" w:lastRow="0" w:firstColumn="1" w:lastColumn="0" w:noHBand="0" w:noVBand="1"/>
+      </w:tblPr>
+      <w:tblGrid>
+        <w:gridCol w:w="4248"/>
+        <w:gridCol w:w="4819"/>
+      </w:tblGrid>
+      <w:tr>
+        <w:tc>
+          <w:tcPr>
+            <w:tcW w:w="4248" w:type="dxa"/>
+            <w:shd w:val="clear" w:color="auto" w:fill="D9D9D9" w:themeFill="background1" w:themeFillShade="D9"/>
+          </w:tcPr>
+          <w:p>
+            <w:pPr>
+              <w:rPr>
+                <w:b/>
+              </w:rPr>
+            </w:pPr>
+            <w:r>
+              <w:rPr>
+                <w:b/>
+              </w:rPr>
+              <w:t>Origin</w:t>
+            </w:r>
+          </w:p>
+        </w:tc>
+        <w:tc>
+          <w:tcPr>
+            <w:tcW w:w="4819" w:type="dxa"/>
+            <w:shd w:val="clear" w:color="auto" w:fill="D9D9D9" w:themeFill="background1" w:themeFillShade="D9"/>
+          </w:tcPr>
+          <w:p>
+            <w:pPr>
+              <w:rPr>
+                <w:b/>
+              </w:rPr>
+            </w:pPr>
+            <w:r>
+              <w:rPr>
+                <w:b/>
+              </w:rPr>
+              <w:t>Description</w:t>
+            </w:r>
+          </w:p>
+        </w:tc>
+      </w:tr>
+      <w:tr>
+        <w:tc>
+          <w:tcPr>
+            <w:tcW w:w="4248" w:type="dxa"/>
+          </w:tcPr>
+          <w:p>
+            <w:r>
+              <w:t>1</w:t>
+            </w:r>
+          </w:p>
+        </w:tc>
+        <w:tc>
+          <w:tcPr>
+            <w:tcW w:w="4819" w:type="dxa"/>
+          </w:tcPr>
+          <w:p>
+            <w:r>
+              <w:t>Visual Sensor 1</w:t>
+            </w:r>
+          </w:p>
+        </w:tc>
+      </w:tr>
+      <w:tr>
+        <w:tc>
+          <w:tcPr>
+            <w:tcW w:w="4248" w:type="dxa"/>
+          </w:tcPr>
+          <w:p>
+            <w:r>
+              <w:t>2</w:t>
+            </w:r>
+          </w:p>
+        </w:tc>
+        <w:tc>
+          <w:tcPr>
+            <w:tcW w:w="4819" w:type="dxa"/>
+          </w:tcPr>
+          <w:p>
+            <w:r>
+              <w:t>Visual Sensor 2</w:t>
+            </w:r>
+          </w:p>
+        </w:tc>
+      </w:tr>
+      <w:tr>
+        <w:tc>
+          <w:tcPr>
+            <w:tcW w:w="4248" w:type="dxa"/>
+          </w:tcPr>
+          <w:p>
+            <w:r>
+              <w:t>3</w:t>
+            </w:r>
+          </w:p>
+        </w:tc>
+        <w:tc>
+          <w:tcPr>
+            <w:tcW w:w="4819" w:type="dxa"/>
+          </w:tcPr>
+          <w:p>
+            <w:r>
+              <w:t>Ultrasonic Detector 1</w:t>
+            </w:r>
+          </w:p>
+        </w:tc>
+      </w:tr>
+      <w:tr>
+        <w:tc>
+          <w:tcPr>
+            <w:tcW w:w="4248" w:type="dxa"/>
+          </w:tcPr>
+          <w:p>
+            <w:r>
+              <w:t>4</w:t>
+            </w:r>
+          </w:p>
+        </w:tc>
+        <w:tc>
+          <w:tcPr>
+            <w:tcW w:w="4819" w:type="dxa"/>
+          </w:tcPr>
+          <w:p>
+            <w:r>
+              <w:t>Internal Plumbing</w:t>
+            </w:r>
+          </w:p>
+        </w:tc>
+      </w:tr>
+      <w:tr>
+        <w:tc>
+          <w:tcPr>
+            <w:tcW w:w="4248" w:type="dxa"/>
+          </w:tcPr>
+          <w:p>
+            <w:r>
+              <w:t>5</w:t>
+            </w:r>
+          </w:p>
+        </w:tc>
+        <w:tc>
+          <w:tcPr>
+            <w:tcW w:w="4819" w:type="dxa"/>
+          </w:tcPr>
+          <w:p>
+            <w:r>
+              <w:t>Controller override</w:t>
+            </w:r>
+          </w:p>
+        </w:tc>
+      </w:tr>
+      <w:tr>
+        <w:tc>
+          <w:tcPr>
+            <w:tcW w:w="4248" w:type="dxa"/>
+          </w:tcPr>
+          <w:p>
+            <w:r>
+              <w:t>6</w:t>
+            </w:r>
+          </w:p>
+        </w:tc>
+        <w:tc>
+          <w:tcPr>
+            <w:tcW w:w="4819" w:type="dxa"/>
+          </w:tcPr>
+          <w:p>
+            <w:r>
+              <w:t>Power switch</w:t>
+            </w:r>
+          </w:p>
+        </w:tc>
+      </w:tr>
+      <w:tr>
+        <w:tc>
+          <w:tcPr>
+            <w:tcW w:w="9067" w:type="dxa"/>
+            <w:gridSpan w:val="2"/>
+          </w:tcPr>
+          <w:p>
+            <w:r>
+              <w:t xml:space="preserve">Table 7. </w:t>
+            </w:r>
+            <w:proofErr w:type="spellStart"/>
+            <w:r>
+              <w:t>OriginLookup</w:t>
+            </w:r>
+            <w:proofErr w:type="spellEnd"/>
+          </w:p>
+        </w:tc>
+      </w:tr>
+    </w:tbl>
+    <w:p/>
+    <w:tbl>
+      <w:tblPr>
+        <w:tblStyle w:val="TableGrid"/>
+        <w:tblW w:w="0" w:type="auto"/>
+        <w:tblLook w:val="04A0" w:firstRow="1" w:lastRow="0" w:firstColumn="1" w:lastColumn="0" w:noHBand="0" w:noVBand="1"/>
+      </w:tblPr>
+      <w:tblGrid>
+        <w:gridCol w:w="827"/>
+        <w:gridCol w:w="1233"/>
+        <w:gridCol w:w="1826"/>
+        <w:gridCol w:w="1496"/>
+        <w:gridCol w:w="2000"/>
+        <w:gridCol w:w="1634"/>
+      </w:tblGrid>
+      <w:tr>
+        <w:tc>
+          <w:tcPr>
+            <w:tcW w:w="827" w:type="dxa"/>
+            <w:shd w:val="clear" w:color="auto" w:fill="D9D9D9" w:themeFill="background1" w:themeFillShade="D9"/>
+          </w:tcPr>
+          <w:p>
+            <w:pPr>
+              <w:rPr>
+                <w:b/>
+              </w:rPr>
+            </w:pPr>
+            <w:r>
+              <w:rPr>
+                <w:b/>
+              </w:rPr>
+              <w:t>Id</w:t>
+            </w:r>
+          </w:p>
+        </w:tc>
+        <w:tc>
+          <w:tcPr>
+            <w:tcW w:w="1233" w:type="dxa"/>
+            <w:shd w:val="clear" w:color="auto" w:fill="D9D9D9" w:themeFill="background1" w:themeFillShade="D9"/>
+          </w:tcPr>
+          <w:p>
+            <w:pPr>
+              <w:rPr>
+                <w:b/>
+              </w:rPr>
+            </w:pPr>
+            <w:r>
+              <w:rPr>
+                <w:b/>
+              </w:rPr>
+              <w:t>User</w:t>
+            </w:r>
+          </w:p>
+        </w:tc>
+        <w:tc>
+          <w:tcPr>
+            <w:tcW w:w="1826" w:type="dxa"/>
+            <w:shd w:val="clear" w:color="auto" w:fill="D9D9D9" w:themeFill="background1" w:themeFillShade="D9"/>
+          </w:tcPr>
+          <w:p>
+            <w:pPr>
+              <w:rPr>
+                <w:b/>
+              </w:rPr>
+            </w:pPr>
+            <w:proofErr w:type="spellStart"/>
+            <w:r>
+              <w:rPr>
+                <w:b/>
+              </w:rPr>
+              <w:t>HashedPassword</w:t>
+            </w:r>
+            <w:proofErr w:type="spellEnd"/>
+          </w:p>
+        </w:tc>
+        <w:tc>
+          <w:tcPr>
+            <w:tcW w:w="1496" w:type="dxa"/>
+            <w:shd w:val="clear" w:color="auto" w:fill="D9D9D9" w:themeFill="background1" w:themeFillShade="D9"/>
+          </w:tcPr>
+          <w:p>
+            <w:pPr>
+              <w:rPr>
+                <w:b/>
+              </w:rPr>
+            </w:pPr>
+            <w:proofErr w:type="spellStart"/>
+            <w:r>
+              <w:rPr>
+                <w:b/>
+              </w:rPr>
+              <w:t>Date</w:t>
+            </w:r>
+            <w:r>
+              <w:rPr>
+                <w:b/>
+              </w:rPr>
+              <w:t>Created</w:t>
+            </w:r>
+            <w:proofErr w:type="spellEnd"/>
+          </w:p>
+        </w:tc>
+        <w:tc>
+          <w:tcPr>
+            <w:tcW w:w="2000" w:type="dxa"/>
+            <w:shd w:val="clear" w:color="auto" w:fill="D9D9D9" w:themeFill="background1" w:themeFillShade="D9"/>
+          </w:tcPr>
+          <w:p>
+            <w:pPr>
+              <w:rPr>
+                <w:b/>
+              </w:rPr>
+            </w:pPr>
+            <w:proofErr w:type="spellStart"/>
+            <w:r>
+              <w:rPr>
+                <w:b/>
+              </w:rPr>
+              <w:t>AdminLevel</w:t>
+            </w:r>
+            <w:proofErr w:type="spellEnd"/>
+          </w:p>
+        </w:tc>
+        <w:tc>
+          <w:tcPr>
+            <w:tcW w:w="1634" w:type="dxa"/>
+            <w:shd w:val="clear" w:color="auto" w:fill="D9D9D9" w:themeFill="background1" w:themeFillShade="D9"/>
+          </w:tcPr>
+          <w:p>
+            <w:pPr>
+              <w:rPr>
+                <w:b/>
+              </w:rPr>
+            </w:pPr>
+            <w:r>
+              <w:rPr>
+                <w:b/>
+              </w:rPr>
+              <w:t>Active</w:t>
+            </w:r>
+          </w:p>
+        </w:tc>
+      </w:tr>
+      <w:tr>
+        <w:tc>
+          <w:tcPr>
+            <w:tcW w:w="827" w:type="dxa"/>
+          </w:tcPr>
+          <w:p>
+            <w:r>
+              <w:t>1</w:t>
+            </w:r>
+          </w:p>
+        </w:tc>
+        <w:tc>
+          <w:tcPr>
+            <w:tcW w:w="1233" w:type="dxa"/>
+          </w:tcPr>
+          <w:p>
+            <w:r>
+              <w:t>Liam</w:t>
+            </w:r>
+          </w:p>
+        </w:tc>
+        <w:tc>
+          <w:tcPr>
+            <w:tcW w:w="1826" w:type="dxa"/>
+          </w:tcPr>
+          <w:p>
+            <w:proofErr w:type="spellStart"/>
+            <w:r>
+              <w:t>cJ</w:t>
+            </w:r>
+            <w:proofErr w:type="spellEnd"/>
+            <w:r>
+              <w:t>]$8&lt;</w:t>
+            </w:r>
+          </w:p>
+        </w:tc>
+        <w:tc>
+          <w:tcPr>
+            <w:tcW w:w="1496" w:type="dxa"/>
+          </w:tcPr>
+          <w:p>
+            <w:r>
+              <w:t>2020</w:t>
+            </w:r>
+          </w:p>
+        </w:tc>
+        <w:tc>
+          <w:tcPr>
+            <w:tcW w:w="2000" w:type="dxa"/>
+          </w:tcPr>
+          <w:p>
+            <w:r>
+              <w:t>0</w:t>
+            </w:r>
+          </w:p>
+        </w:tc>
+        <w:tc>
+          <w:tcPr>
+            <w:tcW w:w="1634" w:type="dxa"/>
+          </w:tcPr>
+          <w:p>
+            <w:r>
+              <w:t>1</w:t>
+            </w:r>
+          </w:p>
+        </w:tc>
+      </w:tr>
+      <w:tr>
+        <w:tc>
+          <w:tcPr>
+            <w:tcW w:w="827" w:type="dxa"/>
+          </w:tcPr>
+          <w:p>
+            <w:r>
+              <w:t>2</w:t>
+            </w:r>
+          </w:p>
+        </w:tc>
+        <w:tc>
+          <w:tcPr>
+            <w:tcW w:w="1233" w:type="dxa"/>
+          </w:tcPr>
+          <w:p>
+            <w:r>
+              <w:t>Rachel</w:t>
+            </w:r>
+          </w:p>
+        </w:tc>
+        <w:tc>
+          <w:tcPr>
+            <w:tcW w:w="1826" w:type="dxa"/>
+          </w:tcPr>
+          <w:p>
+            <w:r>
+              <w:t>49Aj&amp;H</w:t>
+            </w:r>
+          </w:p>
+        </w:tc>
+        <w:tc>
+          <w:tcPr>
+            <w:tcW w:w="1496" w:type="dxa"/>
+          </w:tcPr>
+          <w:p>
+            <w:r>
+              <w:t>2020</w:t>
+            </w:r>
+          </w:p>
+        </w:tc>
+        <w:tc>
+          <w:tcPr>
+            <w:tcW w:w="2000" w:type="dxa"/>
+          </w:tcPr>
+          <w:p>
+            <w:r>
+              <w:t>0</w:t>
+            </w:r>
+          </w:p>
+        </w:tc>
+        <w:tc>
+          <w:tcPr>
+            <w:tcW w:w="1634" w:type="dxa"/>
+          </w:tcPr>
+          <w:p>
+            <w:r>
+              <w:t>1</w:t>
+            </w:r>
+          </w:p>
+        </w:tc>
+      </w:tr>
+      <w:tr>
+        <w:tc>
+          <w:tcPr>
+            <w:tcW w:w="827" w:type="dxa"/>
+          </w:tcPr>
+          <w:p>
+            <w:r>
+              <w:t>3</w:t>
+            </w:r>
+          </w:p>
+        </w:tc>
+        <w:tc>
+          <w:tcPr>
+            <w:tcW w:w="1233" w:type="dxa"/>
+          </w:tcPr>
+          <w:p>
+            <w:r>
+              <w:t>Paul</w:t>
+            </w:r>
+          </w:p>
+        </w:tc>
+        <w:tc>
+          <w:tcPr>
+            <w:tcW w:w="1826" w:type="dxa"/>
+          </w:tcPr>
+          <w:p>
+            <w:r>
+              <w:t>7;Wacz</w:t>
+            </w:r>
+          </w:p>
+        </w:tc>
+        <w:tc>
+          <w:tcPr>
+            <w:tcW w:w="1496" w:type="dxa"/>
+          </w:tcPr>
+          <w:p>
+            <w:r>
+              <w:t>2020</w:t>
+            </w:r>
+          </w:p>
+        </w:tc>
+        <w:tc>
+          <w:tcPr>
+            <w:tcW w:w="2000" w:type="dxa"/>
+          </w:tcPr>
+          <w:p>
+            <w:r>
+              <w:t>0</w:t>
+            </w:r>
+          </w:p>
+        </w:tc>
+        <w:tc>
+          <w:tcPr>
+            <w:tcW w:w="1634" w:type="dxa"/>
+          </w:tcPr>
+          <w:p>
+            <w:r>
+              <w:t>1</w:t>
+            </w:r>
+          </w:p>
+        </w:tc>
+      </w:tr>
+      <w:tr>
+        <w:tc>
+          <w:tcPr>
+            <w:tcW w:w="827" w:type="dxa"/>
+          </w:tcPr>
+          <w:p>
+            <w:r>
+              <w:t>4</w:t>
+            </w:r>
+          </w:p>
+        </w:tc>
+        <w:tc>
+          <w:tcPr>
+            <w:tcW w:w="1233" w:type="dxa"/>
+          </w:tcPr>
+          <w:p>
+            <w:r>
+              <w:t>Sarah</w:t>
+            </w:r>
+          </w:p>
+        </w:tc>
+        <w:tc>
+          <w:tcPr>
+            <w:tcW w:w="1826" w:type="dxa"/>
+          </w:tcPr>
+          <w:p>
+            <w:r>
+              <w:t>:</w:t>
+            </w:r>
+            <w:proofErr w:type="spellStart"/>
+            <w:r>
+              <w:t>Xa</w:t>
+            </w:r>
+            <w:proofErr w:type="spellEnd"/>
+            <w:r>
+              <w:t>&gt;8_</w:t>
+            </w:r>
+          </w:p>
+        </w:tc>
+        <w:tc>
+          <w:tcPr>
+            <w:tcW w:w="1496" w:type="dxa"/>
+          </w:tcPr>
+          <w:p>
+            <w:r>
+              <w:t>2019</w:t>
+            </w:r>
+          </w:p>
+        </w:tc>
+        <w:tc>
+          <w:tcPr>
+            <w:tcW w:w="2000" w:type="dxa"/>
+          </w:tcPr>
+          <w:p>
+            <w:r>
+              <w:t>1</w:t>
+            </w:r>
+          </w:p>
+        </w:tc>
+        <w:tc>
+          <w:tcPr>
+            <w:tcW w:w="1634" w:type="dxa"/>
+          </w:tcPr>
+          <w:p>
+            <w:r>
+              <w:t>1</w:t>
+            </w:r>
+          </w:p>
+        </w:tc>
+      </w:tr>
+      <w:tr>
+        <w:tc>
+          <w:tcPr>
+            <w:tcW w:w="827" w:type="dxa"/>
+          </w:tcPr>
+          <w:p>
+            <w:r>
+              <w:t>5</w:t>
+            </w:r>
+          </w:p>
+        </w:tc>
+        <w:tc>
+          <w:tcPr>
+            <w:tcW w:w="1233" w:type="dxa"/>
+          </w:tcPr>
+          <w:p>
+            <w:r>
+              <w:t>Matt</w:t>
+            </w:r>
+          </w:p>
+        </w:tc>
+        <w:tc>
+          <w:tcPr>
+            <w:tcW w:w="1826" w:type="dxa"/>
+          </w:tcPr>
+          <w:p>
+            <w:r>
+              <w:t>JgF6-]</w:t>
+            </w:r>
+          </w:p>
+        </w:tc>
+        <w:tc>
+          <w:tcPr>
+            <w:tcW w:w="1496" w:type="dxa"/>
+          </w:tcPr>
+          <w:p>
+            <w:r>
+              <w:t>2018</w:t>
+            </w:r>
+          </w:p>
+        </w:tc>
+        <w:tc>
+          <w:tcPr>
+            <w:tcW w:w="2000" w:type="dxa"/>
+          </w:tcPr>
+          <w:p>
+            <w:r>
+              <w:t>1</w:t>
+            </w:r>
+          </w:p>
+        </w:tc>
+        <w:tc>
+          <w:tcPr>
+            <w:tcW w:w="1634" w:type="dxa"/>
+          </w:tcPr>
+          <w:p>
+            <w:r>
+              <w:t>1</w:t>
+            </w:r>
+          </w:p>
+        </w:tc>
+      </w:tr>
+      <w:tr>
+        <w:tc>
+          <w:tcPr>
+            <w:tcW w:w="827" w:type="dxa"/>
+          </w:tcPr>
+          <w:p>
+            <w:r>
+              <w:t>6</w:t>
+            </w:r>
+          </w:p>
+        </w:tc>
+        <w:tc>
+          <w:tcPr>
+            <w:tcW w:w="1233" w:type="dxa"/>
+          </w:tcPr>
+          <w:p>
+            <w:r>
+              <w:t>Derek</w:t>
+            </w:r>
+          </w:p>
+        </w:tc>
+        <w:tc>
+          <w:tcPr>
+            <w:tcW w:w="1826" w:type="dxa"/>
+          </w:tcPr>
+          <w:p>
+            <w:r>
+              <w:t>aV26$X</w:t>
+            </w:r>
+          </w:p>
+        </w:tc>
+        <w:tc>
+          <w:tcPr>
+            <w:tcW w:w="1496" w:type="dxa"/>
+          </w:tcPr>
+          <w:p>
+            <w:r>
+              <w:t>2020</w:t>
+            </w:r>
+          </w:p>
+        </w:tc>
+        <w:tc>
+          <w:tcPr>
+            <w:tcW w:w="2000" w:type="dxa"/>
+          </w:tcPr>
+          <w:p>
+            <w:r>
+              <w:t>0</w:t>
+            </w:r>
+          </w:p>
+        </w:tc>
+        <w:tc>
+          <w:tcPr>
+            <w:tcW w:w="1634" w:type="dxa"/>
+          </w:tcPr>
+          <w:p>
+            <w:r>
+              <w:t>1</w:t>
+            </w:r>
+          </w:p>
+        </w:tc>
+      </w:tr>
+      <w:tr>
+        <w:tc>
+          <w:tcPr>
+            <w:tcW w:w="827" w:type="dxa"/>
+          </w:tcPr>
+          <w:p>
+            <w:r>
+              <w:t>7</w:t>
+            </w:r>
+          </w:p>
+        </w:tc>
+        <w:tc>
+          <w:tcPr>
+            <w:tcW w:w="1233" w:type="dxa"/>
+          </w:tcPr>
+          <w:p>
+            <w:r>
+              <w:t>Sandra</w:t>
+            </w:r>
+          </w:p>
+        </w:tc>
+        <w:tc>
+          <w:tcPr>
+            <w:tcW w:w="1826" w:type="dxa"/>
+          </w:tcPr>
+          <w:p>
+            <w:r>
+              <w:t>3qL=</w:t>
+            </w:r>
+            <w:proofErr w:type="spellStart"/>
+            <w:r>
+              <w:t>pK</w:t>
+            </w:r>
+            <w:proofErr w:type="spellEnd"/>
+          </w:p>
+        </w:tc>
+        <w:tc>
+          <w:tcPr>
+            <w:tcW w:w="1496" w:type="dxa"/>
+          </w:tcPr>
+          <w:p>
+            <w:r>
+              <w:t>2020</w:t>
+            </w:r>
+          </w:p>
+        </w:tc>
+        <w:tc>
+          <w:tcPr>
+            <w:tcW w:w="2000" w:type="dxa"/>
+          </w:tcPr>
+          <w:p>
+            <w:r>
+              <w:t>2</w:t>
+            </w:r>
+          </w:p>
+        </w:tc>
+        <w:tc>
+          <w:tcPr>
+            <w:tcW w:w="1634" w:type="dxa"/>
+          </w:tcPr>
+          <w:p>
+            <w:r>
+              <w:t>0</w:t>
+            </w:r>
+          </w:p>
+        </w:tc>
+      </w:tr>
+      <w:tr>
+        <w:tc>
+          <w:tcPr>
+            <w:tcW w:w="827" w:type="dxa"/>
+          </w:tcPr>
+          <w:p>
+            <w:r>
+              <w:t>8</w:t>
+            </w:r>
+          </w:p>
+        </w:tc>
+        <w:tc>
+          <w:tcPr>
+            <w:tcW w:w="1233" w:type="dxa"/>
+          </w:tcPr>
+          <w:p>
+            <w:r>
+              <w:t>Helen</w:t>
+            </w:r>
+          </w:p>
+        </w:tc>
+        <w:tc>
+          <w:tcPr>
+            <w:tcW w:w="1826" w:type="dxa"/>
+          </w:tcPr>
+          <w:p>
+            <w:r>
+              <w:t>4%4uEV</w:t>
+            </w:r>
+          </w:p>
+        </w:tc>
+        <w:tc>
+          <w:tcPr>
+            <w:tcW w:w="1496" w:type="dxa"/>
+          </w:tcPr>
+          <w:p>
+            <w:r>
+              <w:t>2018</w:t>
+            </w:r>
+          </w:p>
+        </w:tc>
+        <w:tc>
+          <w:tcPr>
+            <w:tcW w:w="2000" w:type="dxa"/>
+          </w:tcPr>
+          <w:p>
+            <w:r>
+              <w:t>2</w:t>
+            </w:r>
+          </w:p>
+        </w:tc>
+        <w:tc>
+          <w:tcPr>
+            <w:tcW w:w="1634" w:type="dxa"/>
+          </w:tcPr>
+          <w:p>
+            <w:r>
+              <w:t>0</w:t>
+            </w:r>
+          </w:p>
+        </w:tc>
+      </w:tr>
+      <w:tr>
+        <w:tc>
+          <w:tcPr>
+            <w:tcW w:w="827" w:type="dxa"/>
+          </w:tcPr>
+          <w:p>
+            <w:r>
+              <w:t>9</w:t>
+            </w:r>
+          </w:p>
+        </w:tc>
+        <w:tc>
+          <w:tcPr>
+            <w:tcW w:w="1233" w:type="dxa"/>
+          </w:tcPr>
+          <w:p>
+            <w:r>
+              <w:t>Michael</w:t>
+            </w:r>
+          </w:p>
+        </w:tc>
+        <w:tc>
+          <w:tcPr>
+            <w:tcW w:w="1826" w:type="dxa"/>
+          </w:tcPr>
+          <w:p>
+            <w:r>
+              <w:t>~p2tDp</w:t>
+            </w:r>
+          </w:p>
+        </w:tc>
+        <w:tc>
+          <w:tcPr>
+            <w:tcW w:w="1496" w:type="dxa"/>
+          </w:tcPr>
+          <w:p>
+            <w:r>
+              <w:t>2018</w:t>
+            </w:r>
+          </w:p>
+        </w:tc>
+        <w:tc>
+          <w:tcPr>
+            <w:tcW w:w="2000" w:type="dxa"/>
+          </w:tcPr>
+          <w:p>
+            <w:r>
+              <w:t>1</w:t>
+            </w:r>
+          </w:p>
+        </w:tc>
+        <w:tc>
+          <w:tcPr>
+            <w:tcW w:w="1634" w:type="dxa"/>
+          </w:tcPr>
+          <w:p>
+            <w:r>
+              <w:t>1</w:t>
+            </w:r>
+          </w:p>
+        </w:tc>
+      </w:tr>
+      <w:tr>
+        <w:tc>
+          <w:tcPr>
+            <w:tcW w:w="827" w:type="dxa"/>
+          </w:tcPr>
+          <w:p>
+            <w:r>
+              <w:t>10</w:t>
+            </w:r>
+          </w:p>
+        </w:tc>
+        <w:tc>
+          <w:tcPr>
+            <w:tcW w:w="1233" w:type="dxa"/>
+          </w:tcPr>
+          <w:p>
+            <w:r>
+              <w:t>Sabrina</w:t>
+            </w:r>
+          </w:p>
+        </w:tc>
+        <w:tc>
+          <w:tcPr>
+            <w:tcW w:w="1826" w:type="dxa"/>
+          </w:tcPr>
+          <w:p>
+            <w:r>
+              <w:t>mU9h%E</w:t>
+            </w:r>
+          </w:p>
+        </w:tc>
+        <w:tc>
+          <w:tcPr>
+            <w:tcW w:w="1496" w:type="dxa"/>
+          </w:tcPr>
+          <w:p>
+            <w:r>
+              <w:t>2019</w:t>
+            </w:r>
+          </w:p>
+        </w:tc>
+        <w:tc>
+          <w:tcPr>
+            <w:tcW w:w="2000" w:type="dxa"/>
+          </w:tcPr>
+          <w:p>
+            <w:r>
+              <w:t>0</w:t>
+            </w:r>
+          </w:p>
+        </w:tc>
+        <w:tc>
+          <w:tcPr>
+            <w:tcW w:w="1634" w:type="dxa"/>
+          </w:tcPr>
+          <w:p>
+            <w:r>
+              <w:t>0</w:t>
+            </w:r>
+          </w:p>
+        </w:tc>
+      </w:tr>
+      <w:tr>
+        <w:tc>
+          <w:tcPr>
+            <w:tcW w:w="827" w:type="dxa"/>
+          </w:tcPr>
+          <w:p>
+            <w:r>
+              <w:t>11</w:t>
+            </w:r>
+          </w:p>
+        </w:tc>
+        <w:tc>
+          <w:tcPr>
+            <w:tcW w:w="1233" w:type="dxa"/>
+          </w:tcPr>
+          <w:p>
+            <w:r>
+              <w:t>Patrick</w:t>
+            </w:r>
+          </w:p>
+        </w:tc>
+        <w:tc>
+          <w:tcPr>
+            <w:tcW w:w="1826" w:type="dxa"/>
+          </w:tcPr>
+          <w:p>
+            <w:r>
+              <w:t>s6M%T$</w:t>
+            </w:r>
+          </w:p>
+        </w:tc>
+        <w:tc>
+          <w:tcPr>
+            <w:tcW w:w="1496" w:type="dxa"/>
+          </w:tcPr>
+          <w:p>
+            <w:r>
+              <w:t>2018</w:t>
+            </w:r>
+          </w:p>
+        </w:tc>
+        <w:tc>
+          <w:tcPr>
+            <w:tcW w:w="2000" w:type="dxa"/>
+          </w:tcPr>
+          <w:p>
+            <w:r>
+              <w:t>1</w:t>
+            </w:r>
+          </w:p>
+        </w:tc>
+        <w:tc>
+          <w:tcPr>
+            <w:tcW w:w="1634" w:type="dxa"/>
+          </w:tcPr>
+          <w:p>
+            <w:r>
+              <w:t>1</w:t>
+            </w:r>
+          </w:p>
+        </w:tc>
+      </w:tr>
+      <w:tr>
+        <w:tc>
+          <w:tcPr>
+            <w:tcW w:w="9016" w:type="dxa"/>
+            <w:gridSpan w:val="6"/>
+          </w:tcPr>
+          <w:p>
+            <w:r>
+              <w:t xml:space="preserve">Table </w:t>
+            </w:r>
+            <w:r>
+              <w:t>8</w:t>
+            </w:r>
+            <w:r>
+              <w:t xml:space="preserve">. </w:t>
+            </w:r>
+            <w:proofErr w:type="spellStart"/>
+            <w:r>
+              <w:t>UsersTable</w:t>
+            </w:r>
+            <w:proofErr w:type="spellEnd"/>
+          </w:p>
+        </w:tc>
+      </w:tr>
+    </w:tbl>
+    <w:p/>
+    <w:p>
+      <w:r>
+        <w:br w:type="page"/>
+      </w:r>
+    </w:p>
+    <w:p/>
+    <w:tbl>
+      <w:tblPr>
+        <w:tblStyle w:val="TableGrid"/>
+        <w:tblW w:w="9024" w:type="dxa"/>
+        <w:tblLook w:val="04A0" w:firstRow="1" w:lastRow="0" w:firstColumn="1" w:lastColumn="0" w:noHBand="0" w:noVBand="1"/>
+      </w:tblPr>
+      <w:tblGrid>
+        <w:gridCol w:w="827"/>
+        <w:gridCol w:w="2049"/>
+        <w:gridCol w:w="2049"/>
+        <w:gridCol w:w="2049"/>
+        <w:gridCol w:w="2050"/>
+      </w:tblGrid>
+      <w:tr>
+        <w:tc>
+          <w:tcPr>
+            <w:tcW w:w="827" w:type="dxa"/>
+            <w:shd w:val="clear" w:color="auto" w:fill="D9D9D9" w:themeFill="background1" w:themeFillShade="D9"/>
+          </w:tcPr>
+          <w:p>
+            <w:pPr>
+              <w:rPr>
+                <w:b/>
+              </w:rPr>
+            </w:pPr>
+            <w:r>
+              <w:rPr>
+                <w:b/>
+              </w:rPr>
+              <w:t>Id</w:t>
+            </w:r>
+          </w:p>
+        </w:tc>
+        <w:tc>
+          <w:tcPr>
+            <w:tcW w:w="2049" w:type="dxa"/>
+            <w:shd w:val="clear" w:color="auto" w:fill="D9D9D9" w:themeFill="background1" w:themeFillShade="D9"/>
+          </w:tcPr>
+          <w:p>
+            <w:pPr>
+              <w:rPr>
+                <w:b/>
+              </w:rPr>
+            </w:pPr>
+            <w:proofErr w:type="spellStart"/>
+            <w:r>
+              <w:rPr>
+                <w:b/>
+              </w:rPr>
+              <w:t>SensorType</w:t>
+            </w:r>
+            <w:proofErr w:type="spellEnd"/>
+          </w:p>
+        </w:tc>
+        <w:tc>
+          <w:tcPr>
+            <w:tcW w:w="2049" w:type="dxa"/>
+            <w:shd w:val="clear" w:color="auto" w:fill="D9D9D9" w:themeFill="background1" w:themeFillShade="D9"/>
+          </w:tcPr>
+          <w:p>
+            <w:pPr>
+              <w:rPr>
+                <w:b/>
+              </w:rPr>
+            </w:pPr>
+            <w:proofErr w:type="spellStart"/>
+            <w:r>
+              <w:rPr>
+                <w:b/>
+              </w:rPr>
+              <w:t>Power</w:t>
+            </w:r>
+            <w:r>
+              <w:rPr>
+                <w:b/>
+              </w:rPr>
+              <w:t>Used</w:t>
+            </w:r>
+            <w:proofErr w:type="spellEnd"/>
+          </w:p>
+        </w:tc>
+        <w:tc>
+          <w:tcPr>
+            <w:tcW w:w="2049" w:type="dxa"/>
+            <w:shd w:val="clear" w:color="auto" w:fill="D9D9D9" w:themeFill="background1" w:themeFillShade="D9"/>
+          </w:tcPr>
+          <w:p>
+            <w:pPr>
+              <w:rPr>
+                <w:b/>
+              </w:rPr>
+            </w:pPr>
+            <w:r>
+              <w:rPr>
+                <w:b/>
+              </w:rPr>
+              <w:t>Duration</w:t>
+            </w:r>
+          </w:p>
+        </w:tc>
+        <w:tc>
+          <w:tcPr>
+            <w:tcW w:w="2050" w:type="dxa"/>
+            <w:shd w:val="clear" w:color="auto" w:fill="D9D9D9" w:themeFill="background1" w:themeFillShade="D9"/>
+          </w:tcPr>
+          <w:p>
+            <w:pPr>
+              <w:rPr>
+                <w:b/>
+              </w:rPr>
+            </w:pPr>
+            <w:r>
+              <w:rPr>
+                <w:b/>
+              </w:rPr>
+              <w:t>Origin</w:t>
+            </w:r>
+          </w:p>
+        </w:tc>
+      </w:tr>
+      <w:tr>
+        <w:tc>
+          <w:tcPr>
+            <w:tcW w:w="827" w:type="dxa"/>
+          </w:tcPr>
+          <w:p>
+            <w:r>
+              <w:t>1</w:t>
+            </w:r>
+          </w:p>
+        </w:tc>
+        <w:tc>
+          <w:tcPr>
+            <w:tcW w:w="2049" w:type="dxa"/>
+          </w:tcPr>
+          <w:p>
+            <w:r>
+              <w:t>Visual</w:t>
+            </w:r>
+          </w:p>
+        </w:tc>
+        <w:tc>
+          <w:tcPr>
+            <w:tcW w:w="2049" w:type="dxa"/>
+          </w:tcPr>
+          <w:p>
+            <w:r>
+              <w:t>5</w:t>
+            </w:r>
+          </w:p>
+        </w:tc>
+        <w:tc>
+          <w:tcPr>
+            <w:tcW w:w="2049" w:type="dxa"/>
+          </w:tcPr>
+          <w:p>
+            <w:r>
+              <w:t>10</w:t>
+            </w:r>
+          </w:p>
+        </w:tc>
+        <w:tc>
+          <w:tcPr>
+            <w:tcW w:w="2050" w:type="dxa"/>
+          </w:tcPr>
+          <w:p>
+            <w:r>
+              <w:t>1</w:t>
+            </w:r>
+          </w:p>
+        </w:tc>
+      </w:tr>
+      <w:tr>
+        <w:tc>
+          <w:tcPr>
+            <w:tcW w:w="827" w:type="dxa"/>
+          </w:tcPr>
+          <w:p>
+            <w:r>
+              <w:t>2</w:t>
+            </w:r>
+          </w:p>
+        </w:tc>
+        <w:tc>
+          <w:tcPr>
+            <w:tcW w:w="2049" w:type="dxa"/>
+          </w:tcPr>
+          <w:p>
+            <w:r>
+              <w:t>Visual</w:t>
+            </w:r>
+          </w:p>
+        </w:tc>
+        <w:tc>
+          <w:tcPr>
+            <w:tcW w:w="2049" w:type="dxa"/>
+          </w:tcPr>
+          <w:p>
+            <w:r>
+              <w:t>5</w:t>
+            </w:r>
+          </w:p>
+        </w:tc>
+        <w:tc>
+          <w:tcPr>
+            <w:tcW w:w="2049" w:type="dxa"/>
+          </w:tcPr>
+          <w:p>
+            <w:r>
+              <w:t>11</w:t>
+            </w:r>
+          </w:p>
+        </w:tc>
+        <w:tc>
+          <w:tcPr>
+            <w:tcW w:w="2050" w:type="dxa"/>
+          </w:tcPr>
+          <w:p>
+            <w:r>
+              <w:t>2</w:t>
+            </w:r>
+          </w:p>
+        </w:tc>
+      </w:tr>
+      <w:tr>
+        <w:tc>
+          <w:tcPr>
+            <w:tcW w:w="827" w:type="dxa"/>
+          </w:tcPr>
+          <w:p>
+            <w:r>
+              <w:t>3</w:t>
+            </w:r>
+          </w:p>
+        </w:tc>
+        <w:tc>
+          <w:tcPr>
+            <w:tcW w:w="2049" w:type="dxa"/>
+          </w:tcPr>
+          <w:p>
+            <w:r>
+              <w:t>Distance</w:t>
+            </w:r>
+          </w:p>
+        </w:tc>
+        <w:tc>
+          <w:tcPr>
+            <w:tcW w:w="2049" w:type="dxa"/>
+          </w:tcPr>
+          <w:p>
+            <w:r>
+              <w:t>20</w:t>
+            </w:r>
+          </w:p>
+        </w:tc>
+        <w:tc>
+          <w:tcPr>
+            <w:tcW w:w="2049" w:type="dxa"/>
+          </w:tcPr>
+          <w:p>
+            <w:r>
+              <w:t>9</w:t>
+            </w:r>
+          </w:p>
+        </w:tc>
+        <w:tc>
+          <w:tcPr>
+            <w:tcW w:w="2050" w:type="dxa"/>
+          </w:tcPr>
+          <w:p>
+            <w:r>
+              <w:t>3</w:t>
+            </w:r>
+          </w:p>
+        </w:tc>
+      </w:tr>
+      <w:tr>
+        <w:tc>
+          <w:tcPr>
+            <w:tcW w:w="827" w:type="dxa"/>
+          </w:tcPr>
+          <w:p>
+            <w:r>
+              <w:t>4</w:t>
+            </w:r>
+          </w:p>
+        </w:tc>
+        <w:tc>
+          <w:tcPr>
+            <w:tcW w:w="2049" w:type="dxa"/>
+          </w:tcPr>
+          <w:p>
+            <w:r>
+              <w:t>Weight</w:t>
+            </w:r>
+          </w:p>
+        </w:tc>
+        <w:tc>
+          <w:tcPr>
+            <w:tcW w:w="2049" w:type="dxa"/>
+          </w:tcPr>
+          <w:p>
+            <w:r>
+              <w:t>10</w:t>
+            </w:r>
+          </w:p>
+        </w:tc>
+        <w:tc>
+          <w:tcPr>
+            <w:tcW w:w="2049" w:type="dxa"/>
+          </w:tcPr>
+          <w:p>
+            <w:r>
+              <w:t>1</w:t>
+            </w:r>
+          </w:p>
+        </w:tc>
+        <w:tc>
+          <w:tcPr>
+            <w:tcW w:w="2050" w:type="dxa"/>
+          </w:tcPr>
+          <w:p>
+            <w:r>
+              <w:t>4</w:t>
+            </w:r>
+          </w:p>
+        </w:tc>
+      </w:tr>
+      <w:tr>
+        <w:tc>
+          <w:tcPr>
+            <w:tcW w:w="827" w:type="dxa"/>
+          </w:tcPr>
+          <w:p>
+            <w:r>
+              <w:t>5</w:t>
+            </w:r>
+          </w:p>
+        </w:tc>
+        <w:tc>
+          <w:tcPr>
+            <w:tcW w:w="2049" w:type="dxa"/>
+          </w:tcPr>
+          <w:p>
+            <w:r>
+              <w:t>Inertia</w:t>
+            </w:r>
+          </w:p>
+        </w:tc>
+        <w:tc>
+          <w:tcPr>
+            <w:tcW w:w="2049" w:type="dxa"/>
+          </w:tcPr>
+          <w:p>
+            <w:r>
+              <w:t>13</w:t>
+            </w:r>
+          </w:p>
+        </w:tc>
+        <w:tc>
+          <w:tcPr>
+            <w:tcW w:w="2049" w:type="dxa"/>
+          </w:tcPr>
+          <w:p>
+            <w:r>
+              <w:t>16</w:t>
+            </w:r>
+          </w:p>
+        </w:tc>
+        <w:tc>
+          <w:tcPr>
+            <w:tcW w:w="2050" w:type="dxa"/>
+          </w:tcPr>
+          <w:p>
+            <w:r>
+              <w:t>3</w:t>
+            </w:r>
+          </w:p>
+        </w:tc>
+      </w:tr>
+      <w:tr>
+        <w:tc>
+          <w:tcPr>
+            <w:tcW w:w="827" w:type="dxa"/>
+          </w:tcPr>
+          <w:p>
+            <w:r>
+              <w:t>6</w:t>
+            </w:r>
+          </w:p>
+        </w:tc>
+        <w:tc>
+          <w:tcPr>
+            <w:tcW w:w="2049" w:type="dxa"/>
+          </w:tcPr>
+          <w:p>
+            <w:r>
+              <w:t>Inertia</w:t>
+            </w:r>
+          </w:p>
+        </w:tc>
+        <w:tc>
+          <w:tcPr>
+            <w:tcW w:w="2049" w:type="dxa"/>
+          </w:tcPr>
+          <w:p>
+            <w:r>
+              <w:t>17</w:t>
+            </w:r>
+          </w:p>
+        </w:tc>
+        <w:tc>
+          <w:tcPr>
+            <w:tcW w:w="2049" w:type="dxa"/>
+          </w:tcPr>
+          <w:p>
+            <w:r>
+              <w:t>87</w:t>
+            </w:r>
+          </w:p>
+        </w:tc>
+        <w:tc>
+          <w:tcPr>
+            <w:tcW w:w="2050" w:type="dxa"/>
+          </w:tcPr>
+          <w:p>
+            <w:r>
+              <w:t>3</w:t>
+            </w:r>
+          </w:p>
+        </w:tc>
+      </w:tr>
+      <w:tr>
+        <w:tc>
+          <w:tcPr>
+            <w:tcW w:w="827" w:type="dxa"/>
+          </w:tcPr>
+          <w:p>
+            <w:r>
+              <w:t>7</w:t>
+            </w:r>
+          </w:p>
+        </w:tc>
+        <w:tc>
+          <w:tcPr>
+            <w:tcW w:w="2049" w:type="dxa"/>
+          </w:tcPr>
+          <w:p>
+            <w:r>
+              <w:t>Time</w:t>
+            </w:r>
+          </w:p>
+        </w:tc>
+        <w:tc>
+          <w:tcPr>
+            <w:tcW w:w="2049" w:type="dxa"/>
+          </w:tcPr>
+          <w:p>
+            <w:r>
+              <w:t>15</w:t>
+            </w:r>
+          </w:p>
+        </w:tc>
+        <w:tc>
+          <w:tcPr>
+            <w:tcW w:w="2049" w:type="dxa"/>
+          </w:tcPr>
+          <w:p>
+            <w:r>
+              <w:t>12</w:t>
+            </w:r>
+          </w:p>
+        </w:tc>
+        <w:tc>
+          <w:tcPr>
+            <w:tcW w:w="2050" w:type="dxa"/>
+          </w:tcPr>
+          <w:p>
+            <w:r>
+              <w:t>4</w:t>
+            </w:r>
+          </w:p>
+        </w:tc>
+      </w:tr>
+      <w:tr>
+        <w:tc>
+          <w:tcPr>
+            <w:tcW w:w="827" w:type="dxa"/>
+          </w:tcPr>
+          <w:p>
+            <w:r>
+              <w:t>8</w:t>
+            </w:r>
+          </w:p>
+        </w:tc>
+        <w:tc>
+          <w:tcPr>
+            <w:tcW w:w="2049" w:type="dxa"/>
+          </w:tcPr>
+          <w:p>
+            <w:r>
+              <w:t>Weight</w:t>
+            </w:r>
+          </w:p>
+        </w:tc>
+        <w:tc>
+          <w:tcPr>
+            <w:tcW w:w="2049" w:type="dxa"/>
+          </w:tcPr>
+          <w:p>
+            <w:r>
+              <w:t>31</w:t>
+            </w:r>
+          </w:p>
+        </w:tc>
+        <w:tc>
+          <w:tcPr>
+            <w:tcW w:w="2049" w:type="dxa"/>
+          </w:tcPr>
+          <w:p>
+            <w:r>
+              <w:t>3</w:t>
+            </w:r>
+          </w:p>
+        </w:tc>
+        <w:tc>
+          <w:tcPr>
+            <w:tcW w:w="2050" w:type="dxa"/>
+          </w:tcPr>
+          <w:p>
+            <w:r>
+              <w:t>3</w:t>
+            </w:r>
+          </w:p>
+        </w:tc>
+      </w:tr>
+      <w:tr>
+        <w:tc>
+          <w:tcPr>
+            <w:tcW w:w="827" w:type="dxa"/>
+          </w:tcPr>
+          <w:p>
+            <w:r>
+              <w:t>9</w:t>
+            </w:r>
+          </w:p>
+        </w:tc>
+        <w:tc>
+          <w:tcPr>
+            <w:tcW w:w="2049" w:type="dxa"/>
+          </w:tcPr>
+          <w:p>
+            <w:proofErr w:type="spellStart"/>
+            <w:r>
+              <w:t>Wifi</w:t>
+            </w:r>
+            <w:proofErr w:type="spellEnd"/>
+          </w:p>
+        </w:tc>
+        <w:tc>
+          <w:tcPr>
+            <w:tcW w:w="2049" w:type="dxa"/>
+          </w:tcPr>
+          <w:p>
+            <w:r>
+              <w:t>40</w:t>
+            </w:r>
+          </w:p>
+        </w:tc>
+        <w:tc>
+          <w:tcPr>
+            <w:tcW w:w="2049" w:type="dxa"/>
+          </w:tcPr>
+          <w:p>
+            <w:r>
+              <w:t>100</w:t>
+            </w:r>
+          </w:p>
+        </w:tc>
+        <w:tc>
+          <w:tcPr>
+            <w:tcW w:w="2050" w:type="dxa"/>
+          </w:tcPr>
+          <w:p>
+            <w:r>
+              <w:t>5</w:t>
+            </w:r>
+          </w:p>
+        </w:tc>
+      </w:tr>
+      <w:tr>
+        <w:tc>
+          <w:tcPr>
+            <w:tcW w:w="827" w:type="dxa"/>
+          </w:tcPr>
+          <w:p>
+            <w:r>
+              <w:t>10</w:t>
+            </w:r>
+          </w:p>
+        </w:tc>
+        <w:tc>
+          <w:tcPr>
+            <w:tcW w:w="2049" w:type="dxa"/>
+          </w:tcPr>
+          <w:p>
+            <w:proofErr w:type="spellStart"/>
+            <w:r>
+              <w:t>Wifi</w:t>
+            </w:r>
+            <w:proofErr w:type="spellEnd"/>
+          </w:p>
+        </w:tc>
+        <w:tc>
+          <w:tcPr>
+            <w:tcW w:w="2049" w:type="dxa"/>
+          </w:tcPr>
+          <w:p>
+            <w:r>
+              <w:t>41</w:t>
+            </w:r>
+          </w:p>
+        </w:tc>
+        <w:tc>
+          <w:tcPr>
+            <w:tcW w:w="2049" w:type="dxa"/>
+          </w:tcPr>
+          <w:p>
+            <w:r>
+              <w:t>120</w:t>
+            </w:r>
+          </w:p>
+        </w:tc>
+        <w:tc>
+          <w:tcPr>
+            <w:tcW w:w="2050" w:type="dxa"/>
+          </w:tcPr>
+          <w:p>
+            <w:r>
+              <w:t>5</w:t>
+            </w:r>
+          </w:p>
+        </w:tc>
+      </w:tr>
+      <w:tr>
+        <w:tc>
+          <w:tcPr>
+            <w:tcW w:w="9024" w:type="dxa"/>
+            <w:gridSpan w:val="5"/>
+          </w:tcPr>
+          <w:p>
+            <w:r>
+              <w:t xml:space="preserve">Table </w:t>
+            </w:r>
+            <w:r>
+              <w:t>9</w:t>
+            </w:r>
+            <w:r>
+              <w:t xml:space="preserve">. </w:t>
+            </w:r>
+            <w:proofErr w:type="spellStart"/>
+            <w:r>
+              <w:t>SensorPowerUsage</w:t>
+            </w:r>
+            <w:proofErr w:type="spellEnd"/>
+          </w:p>
+        </w:tc>
+      </w:tr>
+    </w:tbl>
+    <w:p/>
+    <w:tbl>
+      <w:tblPr>
+        <w:tblStyle w:val="TableGrid"/>
+        <w:tblW w:w="9038" w:type="dxa"/>
+        <w:tblLook w:val="04A0" w:firstRow="1" w:lastRow="0" w:firstColumn="1" w:lastColumn="0" w:noHBand="0" w:noVBand="1"/>
+      </w:tblPr>
+      <w:tblGrid>
+        <w:gridCol w:w="827"/>
+        <w:gridCol w:w="4105"/>
+        <w:gridCol w:w="4106"/>
+      </w:tblGrid>
+      <w:tr>
+        <w:tc>
+          <w:tcPr>
+            <w:tcW w:w="827" w:type="dxa"/>
+            <w:shd w:val="clear" w:color="auto" w:fill="D9D9D9" w:themeFill="background1" w:themeFillShade="D9"/>
+          </w:tcPr>
+          <w:p>
+            <w:pPr>
+              <w:rPr>
+                <w:b/>
+              </w:rPr>
+            </w:pPr>
+            <w:r>
+              <w:rPr>
+                <w:b/>
+              </w:rPr>
+              <w:t>Id</w:t>
+            </w:r>
+          </w:p>
+        </w:tc>
+        <w:tc>
+          <w:tcPr>
+            <w:tcW w:w="4105" w:type="dxa"/>
+            <w:shd w:val="clear" w:color="auto" w:fill="D9D9D9" w:themeFill="background1" w:themeFillShade="D9"/>
+          </w:tcPr>
+          <w:p>
+            <w:pPr>
+              <w:rPr>
+                <w:b/>
+              </w:rPr>
+            </w:pPr>
+            <w:proofErr w:type="spellStart"/>
+            <w:r>
+              <w:rPr>
+                <w:b/>
+              </w:rPr>
+              <w:t>CommandType</w:t>
+            </w:r>
+            <w:proofErr w:type="spellEnd"/>
+          </w:p>
+        </w:tc>
+        <w:tc>
+          <w:tcPr>
+            <w:tcW w:w="4106" w:type="dxa"/>
+            <w:shd w:val="clear" w:color="auto" w:fill="D9D9D9" w:themeFill="background1" w:themeFillShade="D9"/>
+          </w:tcPr>
+          <w:p>
+            <w:pPr>
+              <w:rPr>
+                <w:b/>
+              </w:rPr>
+            </w:pPr>
+            <w:proofErr w:type="spellStart"/>
+            <w:r>
+              <w:rPr>
+                <w:b/>
+              </w:rPr>
+              <w:t>UserID</w:t>
+            </w:r>
+            <w:proofErr w:type="spellEnd"/>
+          </w:p>
+        </w:tc>
+      </w:tr>
+      <w:tr>
+        <w:tc>
+          <w:tcPr>
+            <w:tcW w:w="827" w:type="dxa"/>
+          </w:tcPr>
+          <w:p>
+            <w:r>
+              <w:t>1</w:t>
+            </w:r>
+          </w:p>
+        </w:tc>
+        <w:tc>
+          <w:tcPr>
+            <w:tcW w:w="4105" w:type="dxa"/>
+          </w:tcPr>
+          <w:p>
+            <w:r>
+              <w:t>1</w:t>
+            </w:r>
+          </w:p>
+        </w:tc>
+        <w:tc>
+          <w:tcPr>
+            <w:tcW w:w="4106" w:type="dxa"/>
+          </w:tcPr>
+          <w:p>
+            <w:r>
+              <w:t>1</w:t>
+            </w:r>
+          </w:p>
+        </w:tc>
+      </w:tr>
+      <w:tr>
+        <w:tc>
+          <w:tcPr>
+            <w:tcW w:w="827" w:type="dxa"/>
+          </w:tcPr>
+          <w:p>
+            <w:r>
+              <w:t>2</w:t>
+            </w:r>
+          </w:p>
+        </w:tc>
+        <w:tc>
+          <w:tcPr>
+            <w:tcW w:w="4105" w:type="dxa"/>
+          </w:tcPr>
+          <w:p>
+            <w:r>
+              <w:t>1</w:t>
+            </w:r>
+          </w:p>
+        </w:tc>
+        <w:tc>
+          <w:tcPr>
+            <w:tcW w:w="4106" w:type="dxa"/>
+          </w:tcPr>
+          <w:p>
+            <w:r>
+              <w:t>1</w:t>
+            </w:r>
+          </w:p>
+        </w:tc>
+      </w:tr>
+      <w:tr>
+        <w:tc>
+          <w:tcPr>
+            <w:tcW w:w="827" w:type="dxa"/>
+          </w:tcPr>
+          <w:p>
+            <w:r>
+              <w:t>3</w:t>
+            </w:r>
+          </w:p>
+        </w:tc>
+        <w:tc>
+          <w:tcPr>
+            <w:tcW w:w="4105" w:type="dxa"/>
+          </w:tcPr>
+          <w:p>
+            <w:r>
+              <w:t>1</w:t>
+            </w:r>
+          </w:p>
+        </w:tc>
+        <w:tc>
+          <w:tcPr>
+            <w:tcW w:w="4106" w:type="dxa"/>
+          </w:tcPr>
+          <w:p>
+            <w:r>
+              <w:t>1</w:t>
+            </w:r>
+          </w:p>
+        </w:tc>
+      </w:tr>
+      <w:tr>
+        <w:tc>
+          <w:tcPr>
+            <w:tcW w:w="827" w:type="dxa"/>
+          </w:tcPr>
+          <w:p>
+            <w:r>
+              <w:t>4</w:t>
+            </w:r>
+          </w:p>
+        </w:tc>
+        <w:tc>
+          <w:tcPr>
+            <w:tcW w:w="4105" w:type="dxa"/>
+          </w:tcPr>
+          <w:p>
+            <w:r>
+              <w:t>2</w:t>
+            </w:r>
+          </w:p>
+        </w:tc>
+        <w:tc>
+          <w:tcPr>
+            <w:tcW w:w="4106" w:type="dxa"/>
+          </w:tcPr>
+          <w:p>
+            <w:r>
+              <w:t>1</w:t>
+            </w:r>
+          </w:p>
+        </w:tc>
+      </w:tr>
+      <w:tr>
+        <w:tc>
+          <w:tcPr>
+            <w:tcW w:w="827" w:type="dxa"/>
+          </w:tcPr>
+          <w:p>
+            <w:r>
+              <w:t>5</w:t>
+            </w:r>
+          </w:p>
+        </w:tc>
+        <w:tc>
+          <w:tcPr>
+            <w:tcW w:w="4105" w:type="dxa"/>
+          </w:tcPr>
+          <w:p>
+            <w:r>
+              <w:t>2</w:t>
+            </w:r>
+          </w:p>
+        </w:tc>
+        <w:tc>
+          <w:tcPr>
+            <w:tcW w:w="4106" w:type="dxa"/>
+          </w:tcPr>
+          <w:p>
+            <w:r>
+              <w:t>1</w:t>
+            </w:r>
+          </w:p>
+        </w:tc>
+      </w:tr>
+      <w:tr>
+        <w:tc>
+          <w:tcPr>
+            <w:tcW w:w="827" w:type="dxa"/>
+          </w:tcPr>
+          <w:p>
+            <w:r>
+              <w:t>6</w:t>
+            </w:r>
+          </w:p>
+        </w:tc>
+        <w:tc>
+          <w:tcPr>
+            <w:tcW w:w="4105" w:type="dxa"/>
+          </w:tcPr>
+          <w:p>
+            <w:r>
+              <w:t>3</w:t>
+            </w:r>
+          </w:p>
+        </w:tc>
+        <w:tc>
+          <w:tcPr>
+            <w:tcW w:w="4106" w:type="dxa"/>
+          </w:tcPr>
+          <w:p>
+            <w:r>
+              <w:t>1</w:t>
+            </w:r>
+          </w:p>
+        </w:tc>
+      </w:tr>
+      <w:tr>
+        <w:tc>
+          <w:tcPr>
+            <w:tcW w:w="827" w:type="dxa"/>
+          </w:tcPr>
+          <w:p>
+            <w:r>
+              <w:t>7</w:t>
+            </w:r>
+          </w:p>
+        </w:tc>
+        <w:tc>
+          <w:tcPr>
+            <w:tcW w:w="4105" w:type="dxa"/>
+          </w:tcPr>
+          <w:p>
+            <w:r>
+              <w:t>4</w:t>
+            </w:r>
+          </w:p>
+        </w:tc>
+        <w:tc>
+          <w:tcPr>
+            <w:tcW w:w="4106" w:type="dxa"/>
+          </w:tcPr>
+          <w:p>
+            <w:r>
+              <w:t>1</w:t>
+            </w:r>
+          </w:p>
+        </w:tc>
+      </w:tr>
+      <w:tr>
+        <w:tc>
+          <w:tcPr>
+            <w:tcW w:w="827" w:type="dxa"/>
+          </w:tcPr>
+          <w:p>
+            <w:r>
+              <w:t>8</w:t>
+            </w:r>
+          </w:p>
+        </w:tc>
+        <w:tc>
+          <w:tcPr>
+            <w:tcW w:w="4105" w:type="dxa"/>
+          </w:tcPr>
+          <w:p>
+            <w:r>
+              <w:t>2</w:t>
+            </w:r>
+          </w:p>
+        </w:tc>
+        <w:tc>
+          <w:tcPr>
+            <w:tcW w:w="4106" w:type="dxa"/>
+          </w:tcPr>
+          <w:p>
+            <w:r>
+              <w:t>1</w:t>
+            </w:r>
+          </w:p>
+        </w:tc>
+      </w:tr>
+      <w:tr>
+        <w:tc>
+          <w:tcPr>
+            <w:tcW w:w="827" w:type="dxa"/>
+          </w:tcPr>
+          <w:p>
+            <w:r>
+              <w:t>9</w:t>
+            </w:r>
+          </w:p>
+        </w:tc>
+        <w:tc>
+          <w:tcPr>
+            <w:tcW w:w="4105" w:type="dxa"/>
+          </w:tcPr>
+          <w:p>
+            <w:r>
+              <w:t>1</w:t>
+            </w:r>
+          </w:p>
+        </w:tc>
+        <w:tc>
+          <w:tcPr>
+            <w:tcW w:w="4106" w:type="dxa"/>
+          </w:tcPr>
+          <w:p>
+            <w:r>
+              <w:t>3</w:t>
+            </w:r>
+          </w:p>
+        </w:tc>
+      </w:tr>
+      <w:tr>
+        <w:tc>
+          <w:tcPr>
+            <w:tcW w:w="827" w:type="dxa"/>
+          </w:tcPr>
+          <w:p>
+            <w:r>
+              <w:t>10</w:t>
+            </w:r>
+          </w:p>
+        </w:tc>
+        <w:tc>
+          <w:tcPr>
+            <w:tcW w:w="4105" w:type="dxa"/>
+          </w:tcPr>
+          <w:p>
+            <w:r>
+              <w:t>2</w:t>
+            </w:r>
+          </w:p>
+        </w:tc>
+        <w:tc>
+          <w:tcPr>
+            <w:tcW w:w="4106" w:type="dxa"/>
+          </w:tcPr>
+          <w:p>
+            <w:r>
+              <w:t>3</w:t>
+            </w:r>
+          </w:p>
+        </w:tc>
+      </w:tr>
+      <w:tr>
+        <w:tc>
+          <w:tcPr>
+            <w:tcW w:w="827" w:type="dxa"/>
+          </w:tcPr>
+          <w:p>
+            <w:r>
+              <w:t>11</w:t>
+            </w:r>
+          </w:p>
+        </w:tc>
+        <w:tc>
+          <w:tcPr>
+            <w:tcW w:w="4105" w:type="dxa"/>
+          </w:tcPr>
+          <w:p>
+            <w:r>
+              <w:t>3</w:t>
+            </w:r>
+          </w:p>
+        </w:tc>
+        <w:tc>
+          <w:tcPr>
+            <w:tcW w:w="4106" w:type="dxa"/>
+          </w:tcPr>
+          <w:p>
+            <w:r>
+              <w:t>4</w:t>
+            </w:r>
+          </w:p>
+        </w:tc>
+      </w:tr>
+      <w:tr>
+        <w:tc>
+          <w:tcPr>
+            <w:tcW w:w="827" w:type="dxa"/>
+          </w:tcPr>
+          <w:p>
+            <w:r>
+              <w:t>12</w:t>
+            </w:r>
+          </w:p>
+        </w:tc>
+        <w:tc>
+          <w:tcPr>
+            <w:tcW w:w="4105" w:type="dxa"/>
+          </w:tcPr>
+          <w:p>
+            <w:r>
+              <w:t>1</w:t>
+            </w:r>
+          </w:p>
+        </w:tc>
+        <w:tc>
+          <w:tcPr>
+            <w:tcW w:w="4106" w:type="dxa"/>
+          </w:tcPr>
+          <w:p>
+            <w:r>
+              <w:t>4</w:t>
+            </w:r>
+          </w:p>
+        </w:tc>
+      </w:tr>
+      <w:tr>
+        <w:tc>
+          <w:tcPr>
+            <w:tcW w:w="827" w:type="dxa"/>
+          </w:tcPr>
+          <w:p>
+            <w:r>
+              <w:t>13</w:t>
+            </w:r>
+          </w:p>
+        </w:tc>
+        <w:tc>
+          <w:tcPr>
+            <w:tcW w:w="4105" w:type="dxa"/>
+          </w:tcPr>
+          <w:p>
+            <w:r>
+              <w:t>2</w:t>
+            </w:r>
+          </w:p>
+        </w:tc>
+        <w:tc>
+          <w:tcPr>
+            <w:tcW w:w="4106" w:type="dxa"/>
+          </w:tcPr>
+          <w:p>
+            <w:r>
+              <w:t>10</w:t>
+            </w:r>
+          </w:p>
+        </w:tc>
+      </w:tr>
+      <w:tr>
+        <w:tc>
+          <w:tcPr>
+            <w:tcW w:w="827" w:type="dxa"/>
+          </w:tcPr>
+          <w:p>
+            <w:r>
+              <w:t>14</w:t>
+            </w:r>
+          </w:p>
+        </w:tc>
+        <w:tc>
+          <w:tcPr>
+            <w:tcW w:w="4105" w:type="dxa"/>
+          </w:tcPr>
+          <w:p>
+            <w:r>
+              <w:t>3</w:t>
+            </w:r>
+          </w:p>
+        </w:tc>
+        <w:tc>
+          <w:tcPr>
+            <w:tcW w:w="4106" w:type="dxa"/>
+          </w:tcPr>
+          <w:p>
+            <w:r>
+              <w:t>10</w:t>
+            </w:r>
+          </w:p>
+        </w:tc>
+      </w:tr>
+      <w:tr>
+        <w:tc>
+          <w:tcPr>
+            <w:tcW w:w="827" w:type="dxa"/>
+          </w:tcPr>
+          <w:p>
+            <w:r>
+              <w:t>15</w:t>
+            </w:r>
+          </w:p>
+        </w:tc>
+        <w:tc>
+          <w:tcPr>
+            <w:tcW w:w="4105" w:type="dxa"/>
+          </w:tcPr>
+          <w:p>
+            <w:r>
+              <w:t>1</w:t>
+            </w:r>
+          </w:p>
+        </w:tc>
+        <w:tc>
+          <w:tcPr>
+            <w:tcW w:w="4106" w:type="dxa"/>
+          </w:tcPr>
+          <w:p>
+            <w:r>
+              <w:t>10</w:t>
+            </w:r>
+          </w:p>
+        </w:tc>
+      </w:tr>
+      <w:tr>
+        <w:tc>
+          <w:tcPr>
+            <w:tcW w:w="827" w:type="dxa"/>
+          </w:tcPr>
+          <w:p>
+            <w:r>
+              <w:t>16</w:t>
+            </w:r>
+          </w:p>
+        </w:tc>
+        <w:tc>
+          <w:tcPr>
+            <w:tcW w:w="4105" w:type="dxa"/>
+          </w:tcPr>
+          <w:p>
+            <w:r>
+              <w:t>1</w:t>
+            </w:r>
+          </w:p>
+        </w:tc>
+        <w:tc>
+          <w:tcPr>
+            <w:tcW w:w="4106" w:type="dxa"/>
+          </w:tcPr>
+          <w:p>
+            <w:r>
+              <w:t>10</w:t>
+            </w:r>
+          </w:p>
+        </w:tc>
+      </w:tr>
+      <w:tr>
+        <w:tc>
+          <w:tcPr>
+            <w:tcW w:w="827" w:type="dxa"/>
+          </w:tcPr>
+          <w:p>
+            <w:r>
+              <w:t>17</w:t>
+            </w:r>
+          </w:p>
+        </w:tc>
+        <w:tc>
+          <w:tcPr>
+            <w:tcW w:w="4105" w:type="dxa"/>
+          </w:tcPr>
+          <w:p>
+            <w:r>
+              <w:t>3</w:t>
+            </w:r>
+          </w:p>
+        </w:tc>
+        <w:tc>
+          <w:tcPr>
+            <w:tcW w:w="4106" w:type="dxa"/>
+          </w:tcPr>
+          <w:p>
+            <w:r>
+              <w:t>1</w:t>
+            </w:r>
+          </w:p>
+        </w:tc>
+      </w:tr>
+      <w:tr>
+        <w:tc>
+          <w:tcPr>
+            <w:tcW w:w="827" w:type="dxa"/>
+          </w:tcPr>
+          <w:p>
+            <w:r>
+              <w:t>18</w:t>
+            </w:r>
+          </w:p>
+        </w:tc>
+        <w:tc>
+          <w:tcPr>
+            <w:tcW w:w="4105" w:type="dxa"/>
+          </w:tcPr>
+          <w:p>
+            <w:r>
+              <w:t>4</w:t>
+            </w:r>
+          </w:p>
+        </w:tc>
+        <w:tc>
+          <w:tcPr>
+            <w:tcW w:w="4106" w:type="dxa"/>
+          </w:tcPr>
+          <w:p>
+            <w:r>
+              <w:t>2</w:t>
+            </w:r>
+          </w:p>
+        </w:tc>
+      </w:tr>
+      <w:tr>
+        <w:tc>
+          <w:tcPr>
+            <w:tcW w:w="827" w:type="dxa"/>
+          </w:tcPr>
+          <w:p>
+            <w:r>
+              <w:t>19</w:t>
+            </w:r>
+          </w:p>
+        </w:tc>
+        <w:tc>
+          <w:tcPr>
+            <w:tcW w:w="4105" w:type="dxa"/>
+          </w:tcPr>
+          <w:p>
+            <w:r>
+              <w:t>4</w:t>
+            </w:r>
+          </w:p>
+        </w:tc>
+        <w:tc>
+          <w:tcPr>
+            <w:tcW w:w="4106" w:type="dxa"/>
+          </w:tcPr>
+          <w:p>
+            <w:r>
+              <w:t>2</w:t>
+            </w:r>
+          </w:p>
+        </w:tc>
+      </w:tr>
+      <w:tr>
+        <w:tc>
+          <w:tcPr>
+            <w:tcW w:w="827" w:type="dxa"/>
+          </w:tcPr>
+          <w:p>
+            <w:r>
+              <w:t>20</w:t>
+            </w:r>
+          </w:p>
+        </w:tc>
+        <w:tc>
+          <w:tcPr>
+            <w:tcW w:w="4105" w:type="dxa"/>
+          </w:tcPr>
+          <w:p>
+            <w:r>
+              <w:t>2</w:t>
+            </w:r>
+          </w:p>
+        </w:tc>
+        <w:tc>
+          <w:tcPr>
+            <w:tcW w:w="4106" w:type="dxa"/>
+          </w:tcPr>
+          <w:p>
+            <w:r>
+              <w:t>2</w:t>
+            </w:r>
+          </w:p>
+        </w:tc>
+      </w:tr>
+      <w:tr>
+        <w:tc>
+          <w:tcPr>
+            <w:tcW w:w="9038" w:type="dxa"/>
+            <w:gridSpan w:val="3"/>
+          </w:tcPr>
+          <w:p>
+            <w:r>
+              <w:t xml:space="preserve">Table 10. </w:t>
+            </w:r>
+            <w:proofErr w:type="spellStart"/>
+            <w:r>
+              <w:t>CommandLogging</w:t>
+            </w:r>
+            <w:proofErr w:type="spellEnd"/>
+          </w:p>
+        </w:tc>
+      </w:tr>
+    </w:tbl>
+    <w:p/>
+    <w:tbl>
+      <w:tblPr>
+        <w:tblStyle w:val="TableGrid"/>
+        <w:tblW w:w="9038" w:type="dxa"/>
+        <w:tblLook w:val="04A0" w:firstRow="1" w:lastRow="0" w:firstColumn="1" w:lastColumn="0" w:noHBand="0" w:noVBand="1"/>
+      </w:tblPr>
+      <w:tblGrid>
+        <w:gridCol w:w="827"/>
+        <w:gridCol w:w="4105"/>
+        <w:gridCol w:w="4106"/>
+      </w:tblGrid>
+      <w:tr>
+        <w:tc>
+          <w:tcPr>
+            <w:tcW w:w="827" w:type="dxa"/>
+            <w:shd w:val="clear" w:color="auto" w:fill="D9D9D9" w:themeFill="background1" w:themeFillShade="D9"/>
+          </w:tcPr>
+          <w:p>
+            <w:pPr>
+              <w:rPr>
+                <w:b/>
+              </w:rPr>
+            </w:pPr>
+            <w:r>
+              <w:rPr>
+                <w:b/>
+              </w:rPr>
+              <w:t>Id</w:t>
+            </w:r>
+          </w:p>
+        </w:tc>
+        <w:tc>
+          <w:tcPr>
+            <w:tcW w:w="4105" w:type="dxa"/>
+            <w:shd w:val="clear" w:color="auto" w:fill="D9D9D9" w:themeFill="background1" w:themeFillShade="D9"/>
+          </w:tcPr>
+          <w:p>
+            <w:pPr>
+              <w:rPr>
+                <w:b/>
+              </w:rPr>
+            </w:pPr>
+            <w:proofErr w:type="spellStart"/>
+            <w:r>
+              <w:rPr>
+                <w:b/>
+              </w:rPr>
+              <w:t>CommandType</w:t>
+            </w:r>
+            <w:proofErr w:type="spellEnd"/>
+          </w:p>
+        </w:tc>
+        <w:tc>
+          <w:tcPr>
+            <w:tcW w:w="4106" w:type="dxa"/>
+            <w:shd w:val="clear" w:color="auto" w:fill="D9D9D9" w:themeFill="background1" w:themeFillShade="D9"/>
+          </w:tcPr>
+          <w:p>
+            <w:pPr>
+              <w:rPr>
+                <w:b/>
+              </w:rPr>
+            </w:pPr>
+            <w:r>
+              <w:rPr>
+                <w:b/>
+              </w:rPr>
+              <w:t>Description</w:t>
+            </w:r>
+          </w:p>
+        </w:tc>
+      </w:tr>
+      <w:tr>
+        <w:tc>
+          <w:tcPr>
+            <w:tcW w:w="827" w:type="dxa"/>
+          </w:tcPr>
+          <w:p>
+            <w:r>
+              <w:t>1</w:t>
+            </w:r>
+          </w:p>
+        </w:tc>
+        <w:tc>
+          <w:tcPr>
+            <w:tcW w:w="4105" w:type="dxa"/>
+          </w:tcPr>
+          <w:p>
+            <w:r>
+              <w:t>1</w:t>
+            </w:r>
+          </w:p>
+        </w:tc>
+        <w:tc>
+          <w:tcPr>
+            <w:tcW w:w="4106" w:type="dxa"/>
+          </w:tcPr>
+          <w:p>
+            <w:r>
+              <w:t>Forward</w:t>
+            </w:r>
+          </w:p>
+        </w:tc>
+      </w:tr>
+      <w:tr>
+        <w:tc>
+          <w:tcPr>
+            <w:tcW w:w="827" w:type="dxa"/>
+          </w:tcPr>
+          <w:p>
+            <w:r>
+              <w:t>2</w:t>
+            </w:r>
+          </w:p>
+        </w:tc>
+        <w:tc>
+          <w:tcPr>
+            <w:tcW w:w="4105" w:type="dxa"/>
+          </w:tcPr>
+          <w:p>
+            <w:r>
+              <w:t>2</w:t>
+            </w:r>
+          </w:p>
+        </w:tc>
+        <w:tc>
+          <w:tcPr>
+            <w:tcW w:w="4106" w:type="dxa"/>
+          </w:tcPr>
+          <w:p>
+            <w:r>
+              <w:t>Left</w:t>
+            </w:r>
+          </w:p>
+        </w:tc>
+      </w:tr>
+      <w:tr>
+        <w:tc>
+          <w:tcPr>
+            <w:tcW w:w="827" w:type="dxa"/>
+          </w:tcPr>
+          <w:p>
+            <w:r>
+              <w:t>3</w:t>
+            </w:r>
+          </w:p>
+        </w:tc>
+        <w:tc>
+          <w:tcPr>
+            <w:tcW w:w="4105" w:type="dxa"/>
+          </w:tcPr>
+          <w:p>
+            <w:r>
+              <w:t>3</w:t>
+            </w:r>
+          </w:p>
+        </w:tc>
+        <w:tc>
+          <w:tcPr>
+            <w:tcW w:w="4106" w:type="dxa"/>
+          </w:tcPr>
+          <w:p>
+            <w:r>
+              <w:t>Right</w:t>
+            </w:r>
+          </w:p>
+        </w:tc>
+      </w:tr>
+      <w:tr>
+        <w:tc>
+          <w:tcPr>
+            <w:tcW w:w="827" w:type="dxa"/>
+          </w:tcPr>
+          <w:p>
+            <w:r>
+              <w:t>4</w:t>
+            </w:r>
+          </w:p>
+        </w:tc>
+        <w:tc>
+          <w:tcPr>
+            <w:tcW w:w="4105" w:type="dxa"/>
+          </w:tcPr>
+          <w:p>
+            <w:r>
+              <w:t>4</w:t>
+            </w:r>
+          </w:p>
+        </w:tc>
+        <w:tc>
+          <w:tcPr>
+            <w:tcW w:w="4106" w:type="dxa"/>
+          </w:tcPr>
+          <w:p>
+            <w:r>
+              <w:t>Reverse</w:t>
+            </w:r>
+          </w:p>
+        </w:tc>
+      </w:tr>
+      <w:tr>
+        <w:tc>
+          <w:tcPr>
+            <w:tcW w:w="9038" w:type="dxa"/>
+            <w:gridSpan w:val="3"/>
+          </w:tcPr>
+          <w:p>
+            <w:r>
+              <w:t>Table 1</w:t>
+            </w:r>
+            <w:r>
+              <w:t>1</w:t>
             </w:r>
             <w:bookmarkStart w:id="0" w:name="_GoBack"/>
             <w:bookmarkEnd w:id="0"/>
-          </w:p>
-        </w:tc>
-      </w:tr>
-      <w:tr>
-        <w:tc>
-          <w:tcPr>
-            <w:tcW w:w="1618" w:type="dxa"/>
-          </w:tcPr>
-          <w:p>
-            <w:r>
-              <w:t>1</w:t>
-            </w:r>
-          </w:p>
-        </w:tc>
-        <w:tc>
-          <w:tcPr>
-            <w:tcW w:w="2056" w:type="dxa"/>
-          </w:tcPr>
-          <w:p>
-            <w:r>
-              <w:t>10308</w:t>
-            </w:r>
-          </w:p>
-        </w:tc>
-        <w:tc>
-          <w:tcPr>
-            <w:tcW w:w="1924" w:type="dxa"/>
-          </w:tcPr>
-          <w:p>
-            <w:r>
-              <w:t>2</w:t>
-            </w:r>
-          </w:p>
-        </w:tc>
-        <w:tc>
-          <w:tcPr>
-            <w:tcW w:w="3412" w:type="dxa"/>
-          </w:tcPr>
-          <w:p>
-            <w:r>
-              <w:t>2019-09-18</w:t>
-            </w:r>
-          </w:p>
-        </w:tc>
-      </w:tr>
-      <w:tr>
-        <w:tc>
-          <w:tcPr>
-            <w:tcW w:w="1618" w:type="dxa"/>
-          </w:tcPr>
-          <w:p>
-            <w:r>
-              <w:t>2</w:t>
-            </w:r>
-          </w:p>
-        </w:tc>
-        <w:tc>
-          <w:tcPr>
-            <w:tcW w:w="2056" w:type="dxa"/>
-          </w:tcPr>
-          <w:p>
-            <w:r>
-              <w:t>10309</w:t>
-            </w:r>
-          </w:p>
-        </w:tc>
-        <w:tc>
-          <w:tcPr>
-            <w:tcW w:w="1924" w:type="dxa"/>
-          </w:tcPr>
-          <w:p>
-            <w:r>
-              <w:t>37</w:t>
-            </w:r>
-          </w:p>
-        </w:tc>
-        <w:tc>
-          <w:tcPr>
-            <w:tcW w:w="3412" w:type="dxa"/>
-          </w:tcPr>
-          <w:p>
-            <w:r>
-              <w:t>2019-09-20</w:t>
-            </w:r>
-          </w:p>
-        </w:tc>
-      </w:tr>
-      <w:tr>
-        <w:tc>
-          <w:tcPr>
-            <w:tcW w:w="1618" w:type="dxa"/>
-          </w:tcPr>
-          <w:p>
-            <w:r>
-              <w:t>3</w:t>
-            </w:r>
-          </w:p>
-        </w:tc>
-        <w:tc>
-          <w:tcPr>
-            <w:tcW w:w="2056" w:type="dxa"/>
-          </w:tcPr>
-          <w:p>
-            <w:r>
-              <w:t>10310</w:t>
-            </w:r>
-          </w:p>
-        </w:tc>
-        <w:tc>
-          <w:tcPr>
-            <w:tcW w:w="1924" w:type="dxa"/>
-          </w:tcPr>
-          <w:p>
-            <w:r>
-              <w:t>77</w:t>
-            </w:r>
-          </w:p>
-        </w:tc>
-        <w:tc>
-          <w:tcPr>
-            <w:tcW w:w="3412" w:type="dxa"/>
-          </w:tcPr>
-          <w:p>
-            <w:r>
-              <w:t>2019-09-21</w:t>
-            </w:r>
-          </w:p>
-        </w:tc>
-      </w:tr>
-      <w:tr>
-        <w:tc>
-          <w:tcPr>
-            <w:tcW w:w="5598" w:type="dxa"/>
-            <w:gridSpan w:val="3"/>
-          </w:tcPr>
-          <w:p>
-            <w:r>
-              <w:t xml:space="preserve">Table 2. </w:t>
+            <w:r>
+              <w:t xml:space="preserve">. </w:t>
             </w:r>
             <w:proofErr w:type="spellStart"/>
             <w:r>
-              <w:t>TrainingTableThree</w:t>
+              <w:t>CommandLogging</w:t>
+            </w:r>
+            <w:r>
+              <w:t>LookUp</w:t>
             </w:r>
             <w:proofErr w:type="spellEnd"/>
           </w:p>
-        </w:tc>
-        <w:tc>
-          <w:tcPr>
-            <w:tcW w:w="3412" w:type="dxa"/>
-          </w:tcPr>
-          <w:p/>
         </w:tc>
       </w:tr>
     </w:tbl>
@@ -2160,7 +5251,7 @@
 </file>
 
 <file path=word/styles.xml><?xml version="1.0" encoding="utf-8"?>
-<w:styles xmlns:mc="http://schemas.openxmlformats.org/markup-compatibility/2006" xmlns:r="http://schemas.openxmlformats.org/officeDocument/2006/relationships" xmlns:w="http://schemas.openxmlformats.org/wordprocessingml/2006/main" xmlns:w14="http://schemas.microsoft.com/office/word/2010/wordml" xmlns:w15="http://schemas.microsoft.com/office/word/2012/wordml" mc:Ignorable="w14 w15">
+<w:styles xmlns:mc="http://schemas.openxmlformats.org/markup-compatibility/2006" xmlns:r="http://schemas.openxmlformats.org/officeDocument/2006/relationships" xmlns:w="http://schemas.openxmlformats.org/wordprocessingml/2006/main" xmlns:w14="http://schemas.microsoft.com/office/word/2010/wordml" xmlns:w15="http://schemas.microsoft.com/office/word/2012/wordml" xmlns:w16se="http://schemas.microsoft.com/office/word/2015/wordml/symex" mc:Ignorable="w14 w15 w16se">
   <w:docDefaults>
     <w:rPrDefault>
       <w:rPr>
@@ -2971,7 +6062,7 @@
 </file>
 
 <file path=customXml/itemProps1.xml><?xml version="1.0" encoding="utf-8"?>
-<ds:datastoreItem xmlns:ds="http://schemas.openxmlformats.org/officeDocument/2006/customXml" ds:itemID="{1B8A74F7-26BC-4935-962D-8594E9A4A829}">
+<ds:datastoreItem xmlns:ds="http://schemas.openxmlformats.org/officeDocument/2006/customXml" ds:itemID="{F56F1B4B-9A35-4E7B-8FEE-95DD8287D7D0}">
   <ds:schemaRefs>
     <ds:schemaRef ds:uri="http://schemas.openxmlformats.org/officeDocument/2006/bibliography"/>
   </ds:schemaRefs>

</xml_diff>